<commit_message>
Se edita archivo de preguntas orientadoras
</commit_message>
<xml_diff>
--- a/3 - Preguntas orientadoras.docx
+++ b/3 - Preguntas orientadoras.docx
@@ -635,18 +635,7 @@
           <w:sz w:val="24"/>
           <w:shd w:fill="auto" w:val="clear"/>
         </w:rPr>
-        <w:t xml:space="preserve">Esta familia de procesadores esta basada en una version de arquitectura ARMv6-M. </w:t>
-      </w:r>
-      <w:r>
-        <w:rPr>
-          <w:rFonts w:ascii="Calibri" w:hAnsi="Calibri" w:cs="Calibri" w:eastAsia="Calibri"/>
-          <w:color w:val="auto"/>
-          <w:spacing w:val="0"/>
-          <w:position w:val="0"/>
-          <w:sz w:val="24"/>
-          <w:shd w:fill="auto" w:val="clear"/>
-        </w:rPr>
-        <w:t xml:space="preserve">Se selecciona como microcontrolador. Entre sus caracteristicas se puede mencionar Thumb-2 subset (instrucciones 16-bit Thumb &amp; BL, MRS, MSR, ISB, DSB, and DMB). No dispone de memoria Caché. La potencia del procesador es de 0.9 Millones de Instrucciones por segundo / MHz.</w:t>
+        <w:t xml:space="preserve">Esta familia de procesadores esta basada en una version de arquitectura ARMv6-M. Se selecciona como microcontrolador. Entre sus caracteristicas se puede mencionar Thumb-2 subset (instrucciones 16-bit Thumb &amp; BL, MRS, MSR, ISB, DSB, and DMB). No dispone de memoria Caché. La potencia del procesador es de 0.9 Millones de Instrucciones por segundo / MHz.</w:t>
       </w:r>
     </w:p>
     <w:p>
@@ -710,18 +699,7 @@
           <w:sz w:val="24"/>
           <w:shd w:fill="auto" w:val="clear"/>
         </w:rPr>
-        <w:t xml:space="preserve">Esta familia de procesadores esta basada en una version de arquitectura ARMv7-M. </w:t>
-      </w:r>
-      <w:r>
-        <w:rPr>
-          <w:rFonts w:ascii="Calibri" w:hAnsi="Calibri" w:cs="Calibri" w:eastAsia="Calibri"/>
-          <w:color w:val="auto"/>
-          <w:spacing w:val="0"/>
-          <w:position w:val="0"/>
-          <w:sz w:val="24"/>
-          <w:shd w:fill="auto" w:val="clear"/>
-        </w:rPr>
-        <w:t xml:space="preserve">Se selecciona como microcontrolador. Entre sus caracteristicas se puede mencionar Thumb-2 únicamente. Reparto de instrucciones por Hardware. No dispone de memoria Caché. Tiene opcional una MPU (Unidad de protección de memoria), por lo que el procesador admite el modelo estándar de arquitectura de sistema de memoria protegida ARMv7 (regiones de protección, permisos de accesos, entre otros). La potencia del procesador es de 125 Millones de Instrucciones por segundo para 100 MHz.</w:t>
+        <w:t xml:space="preserve">Esta familia de procesadores esta basada en una version de arquitectura ARMv7-M. Se selecciona como microcontrolador. Entre sus caracteristicas se puede mencionar Thumb-2 únicamente. Reparto de instrucciones por Hardware. No dispone de memoria Caché. Tiene opcional una MPU (Unidad de protección de memoria), por lo que el procesador admite el modelo estándar de arquitectura de sistema de memoria protegida ARMv7 (regiones de protección, permisos de accesos, entre otros). La potencia del procesador es de 125 Millones de Instrucciones por segundo para 100 MHz.</w:t>
       </w:r>
     </w:p>
     <w:p>
@@ -830,7 +808,7 @@
       <w:pPr>
         <w:numPr>
           <w:ilvl w:val="0"/>
-          <w:numId w:val="11"/>
+          <w:numId w:val="7"/>
         </w:numPr>
         <w:tabs>
           <w:tab w:val="left" w:pos="342" w:leader="none"/>
@@ -907,18 +885,7 @@
           <w:sz w:val="24"/>
           <w:shd w:fill="auto" w:val="clear"/>
         </w:rPr>
-        <w:t xml:space="preserve">Todas las instrucciones Thumb tienen una longitud de 16 bits (se diferencia de las instrucciones ARM que son de 32 bits fijas) y se almacenan alineadas a media palabra en la memoria. Debido a que las instrucciones se almacenan alineadas a media palabra, el bit inferior de la dirección de una instrucción siempre se establece en cero en el estado Thumb. </w:t>
-      </w:r>
-      <w:r>
-        <w:rPr>
-          <w:rFonts w:ascii="Calibri" w:hAnsi="Calibri" w:cs="Calibri" w:eastAsia="Calibri"/>
-          <w:color w:val="auto"/>
-          <w:spacing w:val="0"/>
-          <w:position w:val="0"/>
-          <w:sz w:val="24"/>
-          <w:shd w:fill="auto" w:val="clear"/>
-        </w:rPr>
-        <w:t xml:space="preserve">La funcionalidad del conjunto de instrucciones Thumb, con una excepción, es un subconjunto de la funcionalidad del conjunto de instrucciones ARM. El conjunto de instrucciones está optimizado para la producción mediante un compilador de C.</w:t>
+        <w:t xml:space="preserve">Todas las instrucciones Thumb tienen una longitud de 16 bits (se diferencia de las instrucciones ARM que son de 32 bits fijas) y se almacenan alineadas a media palabra en la memoria. Debido a que las instrucciones se almacenan alineadas a media palabra, el bit inferior de la dirección de una instrucción siempre se establece en cero en el estado Thumb. La funcionalidad del conjunto de instrucciones Thumb, con una excepción, es un subconjunto de la funcionalidad del conjunto de instrucciones ARM. El conjunto de instrucciones está optimizado para la producción mediante un compilador de C.</w:t>
       </w:r>
     </w:p>
     <w:p>
@@ -943,7 +910,7 @@
       <w:pPr>
         <w:numPr>
           <w:ilvl w:val="0"/>
-          <w:numId w:val="13"/>
+          <w:numId w:val="9"/>
         </w:numPr>
         <w:tabs>
           <w:tab w:val="left" w:pos="362" w:leader="none"/>
@@ -1089,7 +1056,7 @@
       <w:pPr>
         <w:numPr>
           <w:ilvl w:val="0"/>
-          <w:numId w:val="15"/>
+          <w:numId w:val="11"/>
         </w:numPr>
         <w:tabs>
           <w:tab w:val="left" w:pos="340" w:leader="none"/>
@@ -1255,6 +1222,834 @@
           <w:shd w:fill="auto" w:val="clear"/>
         </w:rPr>
         <w:t xml:space="preserve">El mapa de memoria de la familia ARM esta divido en las siguientes partes: el mapa para Código iniciando en 0x00000000. Otra parte es la SRAM usado para los datos de memoria, perifericos, RAM externa y dispositivos externos. Tambien la parte de memoria dedicada al Bus de perifericos y al Sistema.</w:t>
+      </w:r>
+    </w:p>
+    <w:p>
+      <w:pPr>
+        <w:numPr>
+          <w:ilvl w:val="0"/>
+          <w:numId w:val="13"/>
+        </w:numPr>
+        <w:tabs>
+          <w:tab w:val="left" w:pos="340" w:leader="none"/>
+        </w:tabs>
+        <w:spacing w:before="182" w:after="0" w:line="240"/>
+        <w:ind w:right="0" w:left="339" w:hanging="238"/>
+        <w:jc w:val="left"/>
+        <w:rPr>
+          <w:rFonts w:ascii="Calibri" w:hAnsi="Calibri" w:cs="Calibri" w:eastAsia="Calibri"/>
+          <w:color w:val="004DBB"/>
+          <w:spacing w:val="0"/>
+          <w:position w:val="0"/>
+          <w:sz w:val="24"/>
+          <w:shd w:fill="auto" w:val="clear"/>
+        </w:rPr>
+      </w:pPr>
+      <w:r>
+        <w:rPr>
+          <w:rFonts w:ascii="Calibri" w:hAnsi="Calibri" w:cs="Calibri" w:eastAsia="Calibri"/>
+          <w:color w:val="004DBB"/>
+          <w:spacing w:val="0"/>
+          <w:position w:val="0"/>
+          <w:sz w:val="24"/>
+          <w:shd w:fill="auto" w:val="clear"/>
+        </w:rPr>
+        <w:t xml:space="preserve">¿Qué</w:t>
+      </w:r>
+      <w:r>
+        <w:rPr>
+          <w:rFonts w:ascii="Calibri" w:hAnsi="Calibri" w:cs="Calibri" w:eastAsia="Calibri"/>
+          <w:color w:val="004DBB"/>
+          <w:spacing w:val="-2"/>
+          <w:position w:val="0"/>
+          <w:sz w:val="24"/>
+          <w:shd w:fill="auto" w:val="clear"/>
+        </w:rPr>
+        <w:t xml:space="preserve"> </w:t>
+      </w:r>
+      <w:r>
+        <w:rPr>
+          <w:rFonts w:ascii="Calibri" w:hAnsi="Calibri" w:cs="Calibri" w:eastAsia="Calibri"/>
+          <w:color w:val="004DBB"/>
+          <w:spacing w:val="0"/>
+          <w:position w:val="0"/>
+          <w:sz w:val="24"/>
+          <w:shd w:fill="auto" w:val="clear"/>
+        </w:rPr>
+        <w:t xml:space="preserve">ventajas</w:t>
+      </w:r>
+      <w:r>
+        <w:rPr>
+          <w:rFonts w:ascii="Calibri" w:hAnsi="Calibri" w:cs="Calibri" w:eastAsia="Calibri"/>
+          <w:color w:val="004DBB"/>
+          <w:spacing w:val="-3"/>
+          <w:position w:val="0"/>
+          <w:sz w:val="24"/>
+          <w:shd w:fill="auto" w:val="clear"/>
+        </w:rPr>
+        <w:t xml:space="preserve"> </w:t>
+      </w:r>
+      <w:r>
+        <w:rPr>
+          <w:rFonts w:ascii="Calibri" w:hAnsi="Calibri" w:cs="Calibri" w:eastAsia="Calibri"/>
+          <w:color w:val="004DBB"/>
+          <w:spacing w:val="0"/>
+          <w:position w:val="0"/>
+          <w:sz w:val="24"/>
+          <w:shd w:fill="auto" w:val="clear"/>
+        </w:rPr>
+        <w:t xml:space="preserve">presenta</w:t>
+      </w:r>
+      <w:r>
+        <w:rPr>
+          <w:rFonts w:ascii="Calibri" w:hAnsi="Calibri" w:cs="Calibri" w:eastAsia="Calibri"/>
+          <w:color w:val="004DBB"/>
+          <w:spacing w:val="-3"/>
+          <w:position w:val="0"/>
+          <w:sz w:val="24"/>
+          <w:shd w:fill="auto" w:val="clear"/>
+        </w:rPr>
+        <w:t xml:space="preserve"> </w:t>
+      </w:r>
+      <w:r>
+        <w:rPr>
+          <w:rFonts w:ascii="Calibri" w:hAnsi="Calibri" w:cs="Calibri" w:eastAsia="Calibri"/>
+          <w:color w:val="004DBB"/>
+          <w:spacing w:val="0"/>
+          <w:position w:val="0"/>
+          <w:sz w:val="24"/>
+          <w:shd w:fill="auto" w:val="clear"/>
+        </w:rPr>
+        <w:t xml:space="preserve">el</w:t>
+      </w:r>
+      <w:r>
+        <w:rPr>
+          <w:rFonts w:ascii="Calibri" w:hAnsi="Calibri" w:cs="Calibri" w:eastAsia="Calibri"/>
+          <w:color w:val="004DBB"/>
+          <w:spacing w:val="-2"/>
+          <w:position w:val="0"/>
+          <w:sz w:val="24"/>
+          <w:shd w:fill="auto" w:val="clear"/>
+        </w:rPr>
+        <w:t xml:space="preserve"> </w:t>
+      </w:r>
+      <w:r>
+        <w:rPr>
+          <w:rFonts w:ascii="Calibri" w:hAnsi="Calibri" w:cs="Calibri" w:eastAsia="Calibri"/>
+          <w:color w:val="004DBB"/>
+          <w:spacing w:val="0"/>
+          <w:position w:val="0"/>
+          <w:sz w:val="24"/>
+          <w:shd w:fill="auto" w:val="clear"/>
+        </w:rPr>
+        <w:t xml:space="preserve">uso</w:t>
+      </w:r>
+      <w:r>
+        <w:rPr>
+          <w:rFonts w:ascii="Calibri" w:hAnsi="Calibri" w:cs="Calibri" w:eastAsia="Calibri"/>
+          <w:color w:val="004DBB"/>
+          <w:spacing w:val="-4"/>
+          <w:position w:val="0"/>
+          <w:sz w:val="24"/>
+          <w:shd w:fill="auto" w:val="clear"/>
+        </w:rPr>
+        <w:t xml:space="preserve"> </w:t>
+      </w:r>
+      <w:r>
+        <w:rPr>
+          <w:rFonts w:ascii="Calibri" w:hAnsi="Calibri" w:cs="Calibri" w:eastAsia="Calibri"/>
+          <w:color w:val="004DBB"/>
+          <w:spacing w:val="0"/>
+          <w:position w:val="0"/>
+          <w:sz w:val="24"/>
+          <w:shd w:fill="auto" w:val="clear"/>
+        </w:rPr>
+        <w:t xml:space="preserve">de</w:t>
+      </w:r>
+      <w:r>
+        <w:rPr>
+          <w:rFonts w:ascii="Calibri" w:hAnsi="Calibri" w:cs="Calibri" w:eastAsia="Calibri"/>
+          <w:color w:val="004DBB"/>
+          <w:spacing w:val="-1"/>
+          <w:position w:val="0"/>
+          <w:sz w:val="24"/>
+          <w:shd w:fill="auto" w:val="clear"/>
+        </w:rPr>
+        <w:t xml:space="preserve"> </w:t>
+      </w:r>
+      <w:r>
+        <w:rPr>
+          <w:rFonts w:ascii="Calibri" w:hAnsi="Calibri" w:cs="Calibri" w:eastAsia="Calibri"/>
+          <w:color w:val="004DBB"/>
+          <w:spacing w:val="0"/>
+          <w:position w:val="0"/>
+          <w:sz w:val="24"/>
+          <w:shd w:fill="auto" w:val="clear"/>
+        </w:rPr>
+        <w:t xml:space="preserve">los</w:t>
+      </w:r>
+      <w:r>
+        <w:rPr>
+          <w:rFonts w:ascii="Calibri" w:hAnsi="Calibri" w:cs="Calibri" w:eastAsia="Calibri"/>
+          <w:color w:val="004DBB"/>
+          <w:spacing w:val="1"/>
+          <w:position w:val="0"/>
+          <w:sz w:val="24"/>
+          <w:shd w:fill="auto" w:val="clear"/>
+        </w:rPr>
+        <w:t xml:space="preserve"> </w:t>
+      </w:r>
+      <w:r>
+        <w:rPr>
+          <w:rFonts w:ascii="Calibri" w:hAnsi="Calibri" w:cs="Calibri" w:eastAsia="Calibri"/>
+          <w:color w:val="004DBB"/>
+          <w:spacing w:val="0"/>
+          <w:position w:val="0"/>
+          <w:sz w:val="24"/>
+          <w:shd w:fill="auto" w:val="clear"/>
+        </w:rPr>
+        <w:t xml:space="preserve">“shadowed</w:t>
+      </w:r>
+      <w:r>
+        <w:rPr>
+          <w:rFonts w:ascii="Calibri" w:hAnsi="Calibri" w:cs="Calibri" w:eastAsia="Calibri"/>
+          <w:color w:val="004DBB"/>
+          <w:spacing w:val="-1"/>
+          <w:position w:val="0"/>
+          <w:sz w:val="24"/>
+          <w:shd w:fill="auto" w:val="clear"/>
+        </w:rPr>
+        <w:t xml:space="preserve"> </w:t>
+      </w:r>
+      <w:r>
+        <w:rPr>
+          <w:rFonts w:ascii="Calibri" w:hAnsi="Calibri" w:cs="Calibri" w:eastAsia="Calibri"/>
+          <w:color w:val="004DBB"/>
+          <w:spacing w:val="0"/>
+          <w:position w:val="0"/>
+          <w:sz w:val="24"/>
+          <w:shd w:fill="auto" w:val="clear"/>
+        </w:rPr>
+        <w:t xml:space="preserve">pointers”</w:t>
+      </w:r>
+      <w:r>
+        <w:rPr>
+          <w:rFonts w:ascii="Calibri" w:hAnsi="Calibri" w:cs="Calibri" w:eastAsia="Calibri"/>
+          <w:color w:val="004DBB"/>
+          <w:spacing w:val="-4"/>
+          <w:position w:val="0"/>
+          <w:sz w:val="24"/>
+          <w:shd w:fill="auto" w:val="clear"/>
+        </w:rPr>
+        <w:t xml:space="preserve"> </w:t>
+      </w:r>
+      <w:r>
+        <w:rPr>
+          <w:rFonts w:ascii="Calibri" w:hAnsi="Calibri" w:cs="Calibri" w:eastAsia="Calibri"/>
+          <w:color w:val="004DBB"/>
+          <w:spacing w:val="0"/>
+          <w:position w:val="0"/>
+          <w:sz w:val="24"/>
+          <w:shd w:fill="auto" w:val="clear"/>
+        </w:rPr>
+        <w:t xml:space="preserve">del</w:t>
+      </w:r>
+      <w:r>
+        <w:rPr>
+          <w:rFonts w:ascii="Calibri" w:hAnsi="Calibri" w:cs="Calibri" w:eastAsia="Calibri"/>
+          <w:color w:val="004DBB"/>
+          <w:spacing w:val="-4"/>
+          <w:position w:val="0"/>
+          <w:sz w:val="24"/>
+          <w:shd w:fill="auto" w:val="clear"/>
+        </w:rPr>
+        <w:t xml:space="preserve"> </w:t>
+      </w:r>
+      <w:r>
+        <w:rPr>
+          <w:rFonts w:ascii="Calibri" w:hAnsi="Calibri" w:cs="Calibri" w:eastAsia="Calibri"/>
+          <w:color w:val="004DBB"/>
+          <w:spacing w:val="0"/>
+          <w:position w:val="0"/>
+          <w:sz w:val="24"/>
+          <w:shd w:fill="auto" w:val="clear"/>
+        </w:rPr>
+        <w:t xml:space="preserve">PSP</w:t>
+      </w:r>
+      <w:r>
+        <w:rPr>
+          <w:rFonts w:ascii="Calibri" w:hAnsi="Calibri" w:cs="Calibri" w:eastAsia="Calibri"/>
+          <w:color w:val="004DBB"/>
+          <w:spacing w:val="-3"/>
+          <w:position w:val="0"/>
+          <w:sz w:val="24"/>
+          <w:shd w:fill="auto" w:val="clear"/>
+        </w:rPr>
+        <w:t xml:space="preserve"> </w:t>
+      </w:r>
+      <w:r>
+        <w:rPr>
+          <w:rFonts w:ascii="Calibri" w:hAnsi="Calibri" w:cs="Calibri" w:eastAsia="Calibri"/>
+          <w:color w:val="004DBB"/>
+          <w:spacing w:val="0"/>
+          <w:position w:val="0"/>
+          <w:sz w:val="24"/>
+          <w:shd w:fill="auto" w:val="clear"/>
+        </w:rPr>
+        <w:t xml:space="preserve">y</w:t>
+      </w:r>
+      <w:r>
+        <w:rPr>
+          <w:rFonts w:ascii="Calibri" w:hAnsi="Calibri" w:cs="Calibri" w:eastAsia="Calibri"/>
+          <w:color w:val="004DBB"/>
+          <w:spacing w:val="-2"/>
+          <w:position w:val="0"/>
+          <w:sz w:val="24"/>
+          <w:shd w:fill="auto" w:val="clear"/>
+        </w:rPr>
+        <w:t xml:space="preserve"> </w:t>
+      </w:r>
+      <w:r>
+        <w:rPr>
+          <w:rFonts w:ascii="Calibri" w:hAnsi="Calibri" w:cs="Calibri" w:eastAsia="Calibri"/>
+          <w:color w:val="004DBB"/>
+          <w:spacing w:val="0"/>
+          <w:position w:val="0"/>
+          <w:sz w:val="24"/>
+          <w:shd w:fill="auto" w:val="clear"/>
+        </w:rPr>
+        <w:t xml:space="preserve">el</w:t>
+      </w:r>
+      <w:r>
+        <w:rPr>
+          <w:rFonts w:ascii="Calibri" w:hAnsi="Calibri" w:cs="Calibri" w:eastAsia="Calibri"/>
+          <w:color w:val="004DBB"/>
+          <w:spacing w:val="-4"/>
+          <w:position w:val="0"/>
+          <w:sz w:val="24"/>
+          <w:shd w:fill="auto" w:val="clear"/>
+        </w:rPr>
+        <w:t xml:space="preserve"> </w:t>
+      </w:r>
+      <w:r>
+        <w:rPr>
+          <w:rFonts w:ascii="Calibri" w:hAnsi="Calibri" w:cs="Calibri" w:eastAsia="Calibri"/>
+          <w:color w:val="004DBB"/>
+          <w:spacing w:val="0"/>
+          <w:position w:val="0"/>
+          <w:sz w:val="24"/>
+          <w:shd w:fill="auto" w:val="clear"/>
+        </w:rPr>
+        <w:t xml:space="preserve">MSP?</w:t>
+      </w:r>
+    </w:p>
+    <w:p>
+      <w:pPr>
+        <w:tabs>
+          <w:tab w:val="left" w:pos="359" w:leader="none"/>
+        </w:tabs>
+        <w:spacing w:before="185" w:after="0" w:line="259"/>
+        <w:ind w:right="116" w:left="0" w:firstLine="0"/>
+        <w:jc w:val="both"/>
+        <w:rPr>
+          <w:rFonts w:ascii="Calibri" w:hAnsi="Calibri" w:cs="Calibri" w:eastAsia="Calibri"/>
+          <w:color w:val="auto"/>
+          <w:spacing w:val="0"/>
+          <w:position w:val="0"/>
+          <w:sz w:val="24"/>
+          <w:shd w:fill="auto" w:val="clear"/>
+        </w:rPr>
+      </w:pPr>
+      <w:r>
+        <w:rPr>
+          <w:rFonts w:ascii="Calibri" w:hAnsi="Calibri" w:cs="Calibri" w:eastAsia="Calibri"/>
+          <w:color w:val="auto"/>
+          <w:spacing w:val="0"/>
+          <w:position w:val="0"/>
+          <w:sz w:val="24"/>
+          <w:shd w:fill="auto" w:val="clear"/>
+        </w:rPr>
+        <w:t xml:space="preserve">El hecho de disponer de dos stack, permite robustecer el sistema. Ya que uno seria utilizado por el SO y el otro por la aplicación del programador. De esta manera el Sistema nunca se quedaria sin espacio en la pila.</w:t>
+      </w:r>
+    </w:p>
+    <w:p>
+      <w:pPr>
+        <w:numPr>
+          <w:ilvl w:val="0"/>
+          <w:numId w:val="15"/>
+        </w:numPr>
+        <w:tabs>
+          <w:tab w:val="left" w:pos="359" w:leader="none"/>
+        </w:tabs>
+        <w:spacing w:before="185" w:after="0" w:line="259"/>
+        <w:ind w:right="116" w:left="102" w:firstLine="0"/>
+        <w:jc w:val="both"/>
+        <w:rPr>
+          <w:rFonts w:ascii="Calibri" w:hAnsi="Calibri" w:cs="Calibri" w:eastAsia="Calibri"/>
+          <w:color w:val="auto"/>
+          <w:spacing w:val="0"/>
+          <w:position w:val="0"/>
+          <w:sz w:val="24"/>
+          <w:shd w:fill="auto" w:val="clear"/>
+        </w:rPr>
+      </w:pPr>
+      <w:r>
+        <w:rPr>
+          <w:rFonts w:ascii="Calibri" w:hAnsi="Calibri" w:cs="Calibri" w:eastAsia="Calibri"/>
+          <w:color w:val="004DBB"/>
+          <w:spacing w:val="0"/>
+          <w:position w:val="0"/>
+          <w:sz w:val="24"/>
+          <w:shd w:fill="auto" w:val="clear"/>
+        </w:rPr>
+        <w:t xml:space="preserve">Describa los diferentes modos de privilegio y operación del Cortex M, sus relaciones y</w:t>
+      </w:r>
+      <w:r>
+        <w:rPr>
+          <w:rFonts w:ascii="Calibri" w:hAnsi="Calibri" w:cs="Calibri" w:eastAsia="Calibri"/>
+          <w:color w:val="004DBB"/>
+          <w:spacing w:val="1"/>
+          <w:position w:val="0"/>
+          <w:sz w:val="24"/>
+          <w:shd w:fill="auto" w:val="clear"/>
+        </w:rPr>
+        <w:t xml:space="preserve"> </w:t>
+      </w:r>
+      <w:r>
+        <w:rPr>
+          <w:rFonts w:ascii="Calibri" w:hAnsi="Calibri" w:cs="Calibri" w:eastAsia="Calibri"/>
+          <w:color w:val="004DBB"/>
+          <w:spacing w:val="0"/>
+          <w:position w:val="0"/>
+          <w:sz w:val="24"/>
+          <w:shd w:fill="auto" w:val="clear"/>
+        </w:rPr>
+        <w:t xml:space="preserve">como</w:t>
+      </w:r>
+      <w:r>
+        <w:rPr>
+          <w:rFonts w:ascii="Calibri" w:hAnsi="Calibri" w:cs="Calibri" w:eastAsia="Calibri"/>
+          <w:color w:val="004DBB"/>
+          <w:spacing w:val="1"/>
+          <w:position w:val="0"/>
+          <w:sz w:val="24"/>
+          <w:shd w:fill="auto" w:val="clear"/>
+        </w:rPr>
+        <w:t xml:space="preserve"> </w:t>
+      </w:r>
+      <w:r>
+        <w:rPr>
+          <w:rFonts w:ascii="Calibri" w:hAnsi="Calibri" w:cs="Calibri" w:eastAsia="Calibri"/>
+          <w:color w:val="004DBB"/>
+          <w:spacing w:val="0"/>
+          <w:position w:val="0"/>
+          <w:sz w:val="24"/>
+          <w:shd w:fill="auto" w:val="clear"/>
+        </w:rPr>
+        <w:t xml:space="preserve">se</w:t>
+      </w:r>
+      <w:r>
+        <w:rPr>
+          <w:rFonts w:ascii="Calibri" w:hAnsi="Calibri" w:cs="Calibri" w:eastAsia="Calibri"/>
+          <w:color w:val="004DBB"/>
+          <w:spacing w:val="1"/>
+          <w:position w:val="0"/>
+          <w:sz w:val="24"/>
+          <w:shd w:fill="auto" w:val="clear"/>
+        </w:rPr>
+        <w:t xml:space="preserve"> </w:t>
+      </w:r>
+      <w:r>
+        <w:rPr>
+          <w:rFonts w:ascii="Calibri" w:hAnsi="Calibri" w:cs="Calibri" w:eastAsia="Calibri"/>
+          <w:color w:val="004DBB"/>
+          <w:spacing w:val="0"/>
+          <w:position w:val="0"/>
+          <w:sz w:val="24"/>
+          <w:shd w:fill="auto" w:val="clear"/>
+        </w:rPr>
+        <w:t xml:space="preserve">conmuta de uno</w:t>
+      </w:r>
+      <w:r>
+        <w:rPr>
+          <w:rFonts w:ascii="Calibri" w:hAnsi="Calibri" w:cs="Calibri" w:eastAsia="Calibri"/>
+          <w:color w:val="004DBB"/>
+          <w:spacing w:val="1"/>
+          <w:position w:val="0"/>
+          <w:sz w:val="24"/>
+          <w:shd w:fill="auto" w:val="clear"/>
+        </w:rPr>
+        <w:t xml:space="preserve"> </w:t>
+      </w:r>
+      <w:r>
+        <w:rPr>
+          <w:rFonts w:ascii="Calibri" w:hAnsi="Calibri" w:cs="Calibri" w:eastAsia="Calibri"/>
+          <w:color w:val="004DBB"/>
+          <w:spacing w:val="0"/>
+          <w:position w:val="0"/>
+          <w:sz w:val="24"/>
+          <w:shd w:fill="auto" w:val="clear"/>
+        </w:rPr>
+        <w:t xml:space="preserve">al</w:t>
+      </w:r>
+      <w:r>
+        <w:rPr>
+          <w:rFonts w:ascii="Calibri" w:hAnsi="Calibri" w:cs="Calibri" w:eastAsia="Calibri"/>
+          <w:color w:val="004DBB"/>
+          <w:spacing w:val="1"/>
+          <w:position w:val="0"/>
+          <w:sz w:val="24"/>
+          <w:shd w:fill="auto" w:val="clear"/>
+        </w:rPr>
+        <w:t xml:space="preserve"> </w:t>
+      </w:r>
+      <w:r>
+        <w:rPr>
+          <w:rFonts w:ascii="Calibri" w:hAnsi="Calibri" w:cs="Calibri" w:eastAsia="Calibri"/>
+          <w:color w:val="004DBB"/>
+          <w:spacing w:val="0"/>
+          <w:position w:val="0"/>
+          <w:sz w:val="24"/>
+          <w:shd w:fill="auto" w:val="clear"/>
+        </w:rPr>
+        <w:t xml:space="preserve">otro.</w:t>
+      </w:r>
+      <w:r>
+        <w:rPr>
+          <w:rFonts w:ascii="Calibri" w:hAnsi="Calibri" w:cs="Calibri" w:eastAsia="Calibri"/>
+          <w:color w:val="004DBB"/>
+          <w:spacing w:val="1"/>
+          <w:position w:val="0"/>
+          <w:sz w:val="24"/>
+          <w:shd w:fill="auto" w:val="clear"/>
+        </w:rPr>
+        <w:t xml:space="preserve"> </w:t>
+      </w:r>
+      <w:r>
+        <w:rPr>
+          <w:rFonts w:ascii="Calibri" w:hAnsi="Calibri" w:cs="Calibri" w:eastAsia="Calibri"/>
+          <w:color w:val="004DBB"/>
+          <w:spacing w:val="0"/>
+          <w:position w:val="0"/>
+          <w:sz w:val="24"/>
+          <w:shd w:fill="auto" w:val="clear"/>
+        </w:rPr>
+        <w:t xml:space="preserve">Describa un ejemplo</w:t>
+      </w:r>
+      <w:r>
+        <w:rPr>
+          <w:rFonts w:ascii="Calibri" w:hAnsi="Calibri" w:cs="Calibri" w:eastAsia="Calibri"/>
+          <w:color w:val="004DBB"/>
+          <w:spacing w:val="1"/>
+          <w:position w:val="0"/>
+          <w:sz w:val="24"/>
+          <w:shd w:fill="auto" w:val="clear"/>
+        </w:rPr>
+        <w:t xml:space="preserve"> </w:t>
+      </w:r>
+      <w:r>
+        <w:rPr>
+          <w:rFonts w:ascii="Calibri" w:hAnsi="Calibri" w:cs="Calibri" w:eastAsia="Calibri"/>
+          <w:color w:val="004DBB"/>
+          <w:spacing w:val="0"/>
+          <w:position w:val="0"/>
+          <w:sz w:val="24"/>
+          <w:shd w:fill="auto" w:val="clear"/>
+        </w:rPr>
+        <w:t xml:space="preserve">en</w:t>
+      </w:r>
+      <w:r>
+        <w:rPr>
+          <w:rFonts w:ascii="Calibri" w:hAnsi="Calibri" w:cs="Calibri" w:eastAsia="Calibri"/>
+          <w:color w:val="004DBB"/>
+          <w:spacing w:val="1"/>
+          <w:position w:val="0"/>
+          <w:sz w:val="24"/>
+          <w:shd w:fill="auto" w:val="clear"/>
+        </w:rPr>
+        <w:t xml:space="preserve"> </w:t>
+      </w:r>
+      <w:r>
+        <w:rPr>
+          <w:rFonts w:ascii="Calibri" w:hAnsi="Calibri" w:cs="Calibri" w:eastAsia="Calibri"/>
+          <w:color w:val="004DBB"/>
+          <w:spacing w:val="0"/>
+          <w:position w:val="0"/>
+          <w:sz w:val="24"/>
+          <w:shd w:fill="auto" w:val="clear"/>
+        </w:rPr>
+        <w:t xml:space="preserve">el</w:t>
+      </w:r>
+      <w:r>
+        <w:rPr>
+          <w:rFonts w:ascii="Calibri" w:hAnsi="Calibri" w:cs="Calibri" w:eastAsia="Calibri"/>
+          <w:color w:val="004DBB"/>
+          <w:spacing w:val="1"/>
+          <w:position w:val="0"/>
+          <w:sz w:val="24"/>
+          <w:shd w:fill="auto" w:val="clear"/>
+        </w:rPr>
+        <w:t xml:space="preserve"> </w:t>
+      </w:r>
+      <w:r>
+        <w:rPr>
+          <w:rFonts w:ascii="Calibri" w:hAnsi="Calibri" w:cs="Calibri" w:eastAsia="Calibri"/>
+          <w:color w:val="004DBB"/>
+          <w:spacing w:val="0"/>
+          <w:position w:val="0"/>
+          <w:sz w:val="24"/>
+          <w:shd w:fill="auto" w:val="clear"/>
+        </w:rPr>
+        <w:t xml:space="preserve">que</w:t>
+      </w:r>
+      <w:r>
+        <w:rPr>
+          <w:rFonts w:ascii="Calibri" w:hAnsi="Calibri" w:cs="Calibri" w:eastAsia="Calibri"/>
+          <w:color w:val="004DBB"/>
+          <w:spacing w:val="1"/>
+          <w:position w:val="0"/>
+          <w:sz w:val="24"/>
+          <w:shd w:fill="auto" w:val="clear"/>
+        </w:rPr>
+        <w:t xml:space="preserve"> </w:t>
+      </w:r>
+      <w:r>
+        <w:rPr>
+          <w:rFonts w:ascii="Calibri" w:hAnsi="Calibri" w:cs="Calibri" w:eastAsia="Calibri"/>
+          <w:color w:val="004DBB"/>
+          <w:spacing w:val="0"/>
+          <w:position w:val="0"/>
+          <w:sz w:val="24"/>
+          <w:shd w:fill="auto" w:val="clear"/>
+        </w:rPr>
+        <w:t xml:space="preserve">se pasa</w:t>
+      </w:r>
+      <w:r>
+        <w:rPr>
+          <w:rFonts w:ascii="Calibri" w:hAnsi="Calibri" w:cs="Calibri" w:eastAsia="Calibri"/>
+          <w:color w:val="004DBB"/>
+          <w:spacing w:val="1"/>
+          <w:position w:val="0"/>
+          <w:sz w:val="24"/>
+          <w:shd w:fill="auto" w:val="clear"/>
+        </w:rPr>
+        <w:t xml:space="preserve"> </w:t>
+      </w:r>
+      <w:r>
+        <w:rPr>
+          <w:rFonts w:ascii="Calibri" w:hAnsi="Calibri" w:cs="Calibri" w:eastAsia="Calibri"/>
+          <w:color w:val="004DBB"/>
+          <w:spacing w:val="0"/>
+          <w:position w:val="0"/>
+          <w:sz w:val="24"/>
+          <w:shd w:fill="auto" w:val="clear"/>
+        </w:rPr>
+        <w:t xml:space="preserve">del modo</w:t>
+      </w:r>
+      <w:r>
+        <w:rPr>
+          <w:rFonts w:ascii="Calibri" w:hAnsi="Calibri" w:cs="Calibri" w:eastAsia="Calibri"/>
+          <w:color w:val="004DBB"/>
+          <w:spacing w:val="1"/>
+          <w:position w:val="0"/>
+          <w:sz w:val="24"/>
+          <w:shd w:fill="auto" w:val="clear"/>
+        </w:rPr>
+        <w:t xml:space="preserve"> </w:t>
+      </w:r>
+      <w:r>
+        <w:rPr>
+          <w:rFonts w:ascii="Calibri" w:hAnsi="Calibri" w:cs="Calibri" w:eastAsia="Calibri"/>
+          <w:color w:val="004DBB"/>
+          <w:spacing w:val="0"/>
+          <w:position w:val="0"/>
+          <w:sz w:val="24"/>
+          <w:shd w:fill="auto" w:val="clear"/>
+        </w:rPr>
+        <w:t xml:space="preserve">privilegiado</w:t>
+      </w:r>
+      <w:r>
+        <w:rPr>
+          <w:rFonts w:ascii="Calibri" w:hAnsi="Calibri" w:cs="Calibri" w:eastAsia="Calibri"/>
+          <w:color w:val="004DBB"/>
+          <w:spacing w:val="-3"/>
+          <w:position w:val="0"/>
+          <w:sz w:val="24"/>
+          <w:shd w:fill="auto" w:val="clear"/>
+        </w:rPr>
+        <w:t xml:space="preserve"> </w:t>
+      </w:r>
+      <w:r>
+        <w:rPr>
+          <w:rFonts w:ascii="Calibri" w:hAnsi="Calibri" w:cs="Calibri" w:eastAsia="Calibri"/>
+          <w:color w:val="004DBB"/>
+          <w:spacing w:val="0"/>
+          <w:position w:val="0"/>
+          <w:sz w:val="24"/>
+          <w:shd w:fill="auto" w:val="clear"/>
+        </w:rPr>
+        <w:t xml:space="preserve">a</w:t>
+      </w:r>
+      <w:r>
+        <w:rPr>
+          <w:rFonts w:ascii="Calibri" w:hAnsi="Calibri" w:cs="Calibri" w:eastAsia="Calibri"/>
+          <w:color w:val="004DBB"/>
+          <w:spacing w:val="-2"/>
+          <w:position w:val="0"/>
+          <w:sz w:val="24"/>
+          <w:shd w:fill="auto" w:val="clear"/>
+        </w:rPr>
+        <w:t xml:space="preserve"> </w:t>
+      </w:r>
+      <w:r>
+        <w:rPr>
+          <w:rFonts w:ascii="Calibri" w:hAnsi="Calibri" w:cs="Calibri" w:eastAsia="Calibri"/>
+          <w:color w:val="004DBB"/>
+          <w:spacing w:val="0"/>
+          <w:position w:val="0"/>
+          <w:sz w:val="24"/>
+          <w:shd w:fill="auto" w:val="clear"/>
+        </w:rPr>
+        <w:t xml:space="preserve">no</w:t>
+      </w:r>
+      <w:r>
+        <w:rPr>
+          <w:rFonts w:ascii="Calibri" w:hAnsi="Calibri" w:cs="Calibri" w:eastAsia="Calibri"/>
+          <w:color w:val="004DBB"/>
+          <w:spacing w:val="-1"/>
+          <w:position w:val="0"/>
+          <w:sz w:val="24"/>
+          <w:shd w:fill="auto" w:val="clear"/>
+        </w:rPr>
+        <w:t xml:space="preserve"> </w:t>
+      </w:r>
+      <w:r>
+        <w:rPr>
+          <w:rFonts w:ascii="Calibri" w:hAnsi="Calibri" w:cs="Calibri" w:eastAsia="Calibri"/>
+          <w:color w:val="004DBB"/>
+          <w:spacing w:val="0"/>
+          <w:position w:val="0"/>
+          <w:sz w:val="24"/>
+          <w:shd w:fill="auto" w:val="clear"/>
+        </w:rPr>
+        <w:t xml:space="preserve">priviligiado</w:t>
+      </w:r>
+      <w:r>
+        <w:rPr>
+          <w:rFonts w:ascii="Calibri" w:hAnsi="Calibri" w:cs="Calibri" w:eastAsia="Calibri"/>
+          <w:color w:val="004DBB"/>
+          <w:spacing w:val="1"/>
+          <w:position w:val="0"/>
+          <w:sz w:val="24"/>
+          <w:shd w:fill="auto" w:val="clear"/>
+        </w:rPr>
+        <w:t xml:space="preserve"> </w:t>
+      </w:r>
+      <w:r>
+        <w:rPr>
+          <w:rFonts w:ascii="Calibri" w:hAnsi="Calibri" w:cs="Calibri" w:eastAsia="Calibri"/>
+          <w:color w:val="004DBB"/>
+          <w:spacing w:val="0"/>
+          <w:position w:val="0"/>
+          <w:sz w:val="24"/>
+          <w:shd w:fill="auto" w:val="clear"/>
+        </w:rPr>
+        <w:t xml:space="preserve">y</w:t>
+      </w:r>
+      <w:r>
+        <w:rPr>
+          <w:rFonts w:ascii="Calibri" w:hAnsi="Calibri" w:cs="Calibri" w:eastAsia="Calibri"/>
+          <w:color w:val="004DBB"/>
+          <w:spacing w:val="-2"/>
+          <w:position w:val="0"/>
+          <w:sz w:val="24"/>
+          <w:shd w:fill="auto" w:val="clear"/>
+        </w:rPr>
+        <w:t xml:space="preserve"> </w:t>
+      </w:r>
+      <w:r>
+        <w:rPr>
+          <w:rFonts w:ascii="Calibri" w:hAnsi="Calibri" w:cs="Calibri" w:eastAsia="Calibri"/>
+          <w:color w:val="004DBB"/>
+          <w:spacing w:val="0"/>
+          <w:position w:val="0"/>
+          <w:sz w:val="24"/>
+          <w:shd w:fill="auto" w:val="clear"/>
+        </w:rPr>
+        <w:t xml:space="preserve">nuevamente</w:t>
+      </w:r>
+      <w:r>
+        <w:rPr>
+          <w:rFonts w:ascii="Calibri" w:hAnsi="Calibri" w:cs="Calibri" w:eastAsia="Calibri"/>
+          <w:color w:val="004DBB"/>
+          <w:spacing w:val="1"/>
+          <w:position w:val="0"/>
+          <w:sz w:val="24"/>
+          <w:shd w:fill="auto" w:val="clear"/>
+        </w:rPr>
+        <w:t xml:space="preserve"> </w:t>
+      </w:r>
+      <w:r>
+        <w:rPr>
+          <w:rFonts w:ascii="Calibri" w:hAnsi="Calibri" w:cs="Calibri" w:eastAsia="Calibri"/>
+          <w:color w:val="004DBB"/>
+          <w:spacing w:val="0"/>
+          <w:position w:val="0"/>
+          <w:sz w:val="24"/>
+          <w:shd w:fill="auto" w:val="clear"/>
+        </w:rPr>
+        <w:t xml:space="preserve">a</w:t>
+      </w:r>
+      <w:r>
+        <w:rPr>
+          <w:rFonts w:ascii="Calibri" w:hAnsi="Calibri" w:cs="Calibri" w:eastAsia="Calibri"/>
+          <w:color w:val="004DBB"/>
+          <w:spacing w:val="-2"/>
+          <w:position w:val="0"/>
+          <w:sz w:val="24"/>
+          <w:shd w:fill="auto" w:val="clear"/>
+        </w:rPr>
+        <w:t xml:space="preserve"> </w:t>
+      </w:r>
+      <w:r>
+        <w:rPr>
+          <w:rFonts w:ascii="Calibri" w:hAnsi="Calibri" w:cs="Calibri" w:eastAsia="Calibri"/>
+          <w:color w:val="004DBB"/>
+          <w:spacing w:val="0"/>
+          <w:position w:val="0"/>
+          <w:sz w:val="24"/>
+          <w:shd w:fill="auto" w:val="clear"/>
+        </w:rPr>
+        <w:t xml:space="preserve">privilegiado.</w:t>
+      </w:r>
+    </w:p>
+    <w:p>
+      <w:pPr>
+        <w:tabs>
+          <w:tab w:val="left" w:pos="359" w:leader="none"/>
+        </w:tabs>
+        <w:spacing w:before="185" w:after="0" w:line="259"/>
+        <w:ind w:right="116" w:left="0" w:firstLine="0"/>
+        <w:jc w:val="both"/>
+        <w:rPr>
+          <w:rFonts w:ascii="Calibri" w:hAnsi="Calibri" w:cs="Calibri" w:eastAsia="Calibri"/>
+          <w:color w:val="auto"/>
+          <w:spacing w:val="0"/>
+          <w:position w:val="0"/>
+          <w:sz w:val="24"/>
+          <w:shd w:fill="auto" w:val="clear"/>
+        </w:rPr>
+      </w:pPr>
+      <w:r>
+        <w:rPr>
+          <w:rFonts w:ascii="Calibri" w:hAnsi="Calibri" w:cs="Calibri" w:eastAsia="Calibri"/>
+          <w:color w:val="auto"/>
+          <w:spacing w:val="0"/>
+          <w:position w:val="0"/>
+          <w:sz w:val="24"/>
+          <w:shd w:fill="auto" w:val="clear"/>
+        </w:rPr>
+        <w:t xml:space="preserve">Los modos de funcionamiento son en Modo Thread y Handler. En modo Thread se desarrolla normalmente las instrucciones del programa y si se esta en modo privilegiado se puede acceder a partes del sistema que son criticas (acceso a memoria por ejemplo). Cuando se atiende a una interrupcion se accede al modo Handler y si existe un scheduler se puede acceder al modo thread No privilegiado (sin acceso a partes criticas del sistema).</w:t>
       </w:r>
     </w:p>
     <w:p>
@@ -1266,12 +2061,12 @@
         <w:tabs>
           <w:tab w:val="left" w:pos="340" w:leader="none"/>
         </w:tabs>
-        <w:spacing w:before="182" w:after="0" w:line="240"/>
+        <w:spacing w:before="160" w:after="0" w:line="240"/>
         <w:ind w:right="0" w:left="339" w:hanging="238"/>
         <w:jc w:val="left"/>
         <w:rPr>
           <w:rFonts w:ascii="Calibri" w:hAnsi="Calibri" w:cs="Calibri" w:eastAsia="Calibri"/>
-          <w:color w:val="004DBB"/>
+          <w:color w:val="auto"/>
           <w:spacing w:val="0"/>
           <w:position w:val="0"/>
           <w:sz w:val="24"/>
@@ -1293,6 +2088,94 @@
         <w:rPr>
           <w:rFonts w:ascii="Calibri" w:hAnsi="Calibri" w:cs="Calibri" w:eastAsia="Calibri"/>
           <w:color w:val="004DBB"/>
+          <w:spacing w:val="-1"/>
+          <w:position w:val="0"/>
+          <w:sz w:val="24"/>
+          <w:shd w:fill="auto" w:val="clear"/>
+        </w:rPr>
+        <w:t xml:space="preserve"> </w:t>
+      </w:r>
+      <w:r>
+        <w:rPr>
+          <w:rFonts w:ascii="Calibri" w:hAnsi="Calibri" w:cs="Calibri" w:eastAsia="Calibri"/>
+          <w:color w:val="004DBB"/>
+          <w:spacing w:val="0"/>
+          <w:position w:val="0"/>
+          <w:sz w:val="24"/>
+          <w:shd w:fill="auto" w:val="clear"/>
+        </w:rPr>
+        <w:t xml:space="preserve">se</w:t>
+      </w:r>
+      <w:r>
+        <w:rPr>
+          <w:rFonts w:ascii="Calibri" w:hAnsi="Calibri" w:cs="Calibri" w:eastAsia="Calibri"/>
+          <w:color w:val="004DBB"/>
+          <w:spacing w:val="-3"/>
+          <w:position w:val="0"/>
+          <w:sz w:val="24"/>
+          <w:shd w:fill="auto" w:val="clear"/>
+        </w:rPr>
+        <w:t xml:space="preserve"> </w:t>
+      </w:r>
+      <w:r>
+        <w:rPr>
+          <w:rFonts w:ascii="Calibri" w:hAnsi="Calibri" w:cs="Calibri" w:eastAsia="Calibri"/>
+          <w:color w:val="004DBB"/>
+          <w:spacing w:val="0"/>
+          <w:position w:val="0"/>
+          <w:sz w:val="24"/>
+          <w:shd w:fill="auto" w:val="clear"/>
+        </w:rPr>
+        <w:t xml:space="preserve">entiende</w:t>
+      </w:r>
+      <w:r>
+        <w:rPr>
+          <w:rFonts w:ascii="Calibri" w:hAnsi="Calibri" w:cs="Calibri" w:eastAsia="Calibri"/>
+          <w:color w:val="004DBB"/>
+          <w:spacing w:val="-3"/>
+          <w:position w:val="0"/>
+          <w:sz w:val="24"/>
+          <w:shd w:fill="auto" w:val="clear"/>
+        </w:rPr>
+        <w:t xml:space="preserve"> </w:t>
+      </w:r>
+      <w:r>
+        <w:rPr>
+          <w:rFonts w:ascii="Calibri" w:hAnsi="Calibri" w:cs="Calibri" w:eastAsia="Calibri"/>
+          <w:color w:val="004DBB"/>
+          <w:spacing w:val="0"/>
+          <w:position w:val="0"/>
+          <w:sz w:val="24"/>
+          <w:shd w:fill="auto" w:val="clear"/>
+        </w:rPr>
+        <w:t xml:space="preserve">por</w:t>
+      </w:r>
+      <w:r>
+        <w:rPr>
+          <w:rFonts w:ascii="Calibri" w:hAnsi="Calibri" w:cs="Calibri" w:eastAsia="Calibri"/>
+          <w:color w:val="004DBB"/>
+          <w:spacing w:val="-4"/>
+          <w:position w:val="0"/>
+          <w:sz w:val="24"/>
+          <w:shd w:fill="auto" w:val="clear"/>
+        </w:rPr>
+        <w:t xml:space="preserve"> </w:t>
+      </w:r>
+      <w:r>
+        <w:rPr>
+          <w:rFonts w:ascii="Calibri" w:hAnsi="Calibri" w:cs="Calibri" w:eastAsia="Calibri"/>
+          <w:color w:val="004DBB"/>
+          <w:spacing w:val="0"/>
+          <w:position w:val="0"/>
+          <w:sz w:val="24"/>
+          <w:shd w:fill="auto" w:val="clear"/>
+        </w:rPr>
+        <w:t xml:space="preserve">modelo</w:t>
+      </w:r>
+      <w:r>
+        <w:rPr>
+          <w:rFonts w:ascii="Calibri" w:hAnsi="Calibri" w:cs="Calibri" w:eastAsia="Calibri"/>
+          <w:color w:val="004DBB"/>
           <w:spacing w:val="-2"/>
           <w:position w:val="0"/>
           <w:sz w:val="24"/>
@@ -1309,7 +2192,51 @@
           <w:sz w:val="24"/>
           <w:shd w:fill="auto" w:val="clear"/>
         </w:rPr>
-        <w:t xml:space="preserve">ventajas</w:t>
+        <w:t xml:space="preserve">de</w:t>
+      </w:r>
+      <w:r>
+        <w:rPr>
+          <w:rFonts w:ascii="Calibri" w:hAnsi="Calibri" w:cs="Calibri" w:eastAsia="Calibri"/>
+          <w:color w:val="004DBB"/>
+          <w:spacing w:val="-4"/>
+          <w:position w:val="0"/>
+          <w:sz w:val="24"/>
+          <w:shd w:fill="auto" w:val="clear"/>
+        </w:rPr>
+        <w:t xml:space="preserve"> </w:t>
+      </w:r>
+      <w:r>
+        <w:rPr>
+          <w:rFonts w:ascii="Calibri" w:hAnsi="Calibri" w:cs="Calibri" w:eastAsia="Calibri"/>
+          <w:color w:val="004DBB"/>
+          <w:spacing w:val="0"/>
+          <w:position w:val="0"/>
+          <w:sz w:val="24"/>
+          <w:shd w:fill="auto" w:val="clear"/>
+        </w:rPr>
+        <w:t xml:space="preserve">registros</w:t>
+      </w:r>
+      <w:r>
+        <w:rPr>
+          <w:rFonts w:ascii="Calibri" w:hAnsi="Calibri" w:cs="Calibri" w:eastAsia="Calibri"/>
+          <w:color w:val="004DBB"/>
+          <w:spacing w:val="-1"/>
+          <w:position w:val="0"/>
+          <w:sz w:val="24"/>
+          <w:shd w:fill="auto" w:val="clear"/>
+        </w:rPr>
+        <w:t xml:space="preserve"> </w:t>
+      </w:r>
+      <w:r>
+        <w:rPr>
+          <w:rFonts w:ascii="Calibri" w:hAnsi="Calibri" w:cs="Calibri" w:eastAsia="Calibri"/>
+          <w:color w:val="004DBB"/>
+          <w:spacing w:val="0"/>
+          <w:position w:val="0"/>
+          <w:sz w:val="24"/>
+          <w:shd w:fill="auto" w:val="clear"/>
+        </w:rPr>
+        <w:t xml:space="preserve">ortogonal?</w:t>
       </w:r>
       <w:r>
         <w:rPr>
@@ -1331,29 +2258,7 @@
           <w:sz w:val="24"/>
           <w:shd w:fill="auto" w:val="clear"/>
         </w:rPr>
-        <w:t xml:space="preserve">presenta</w:t>
-      </w:r>
-      <w:r>
-        <w:rPr>
-          <w:rFonts w:ascii="Calibri" w:hAnsi="Calibri" w:cs="Calibri" w:eastAsia="Calibri"/>
-          <w:color w:val="004DBB"/>
-          <w:spacing w:val="-3"/>
-          <w:position w:val="0"/>
-          <w:sz w:val="24"/>
-          <w:shd w:fill="auto" w:val="clear"/>
-        </w:rPr>
-        <w:t xml:space="preserve"> </w:t>
-      </w:r>
-      <w:r>
-        <w:rPr>
-          <w:rFonts w:ascii="Calibri" w:hAnsi="Calibri" w:cs="Calibri" w:eastAsia="Calibri"/>
-          <w:color w:val="004DBB"/>
-          <w:spacing w:val="0"/>
-          <w:position w:val="0"/>
-          <w:sz w:val="24"/>
-          <w:shd w:fill="auto" w:val="clear"/>
-        </w:rPr>
-        <w:t xml:space="preserve">el</w:t>
+        <w:t xml:space="preserve">Dé un</w:t>
       </w:r>
       <w:r>
         <w:rPr>
@@ -1375,221 +2280,20 @@
           <w:sz w:val="24"/>
           <w:shd w:fill="auto" w:val="clear"/>
         </w:rPr>
-        <w:t xml:space="preserve">uso</w:t>
-      </w:r>
-      <w:r>
-        <w:rPr>
-          <w:rFonts w:ascii="Calibri" w:hAnsi="Calibri" w:cs="Calibri" w:eastAsia="Calibri"/>
-          <w:color w:val="004DBB"/>
-          <w:spacing w:val="-4"/>
-          <w:position w:val="0"/>
-          <w:sz w:val="24"/>
-          <w:shd w:fill="auto" w:val="clear"/>
-        </w:rPr>
-        <w:t xml:space="preserve"> </w:t>
-      </w:r>
-      <w:r>
-        <w:rPr>
-          <w:rFonts w:ascii="Calibri" w:hAnsi="Calibri" w:cs="Calibri" w:eastAsia="Calibri"/>
-          <w:color w:val="004DBB"/>
-          <w:spacing w:val="0"/>
-          <w:position w:val="0"/>
-          <w:sz w:val="24"/>
-          <w:shd w:fill="auto" w:val="clear"/>
-        </w:rPr>
-        <w:t xml:space="preserve">de</w:t>
-      </w:r>
-      <w:r>
-        <w:rPr>
-          <w:rFonts w:ascii="Calibri" w:hAnsi="Calibri" w:cs="Calibri" w:eastAsia="Calibri"/>
-          <w:color w:val="004DBB"/>
-          <w:spacing w:val="-1"/>
-          <w:position w:val="0"/>
-          <w:sz w:val="24"/>
-          <w:shd w:fill="auto" w:val="clear"/>
-        </w:rPr>
-        <w:t xml:space="preserve"> </w:t>
-      </w:r>
-      <w:r>
-        <w:rPr>
-          <w:rFonts w:ascii="Calibri" w:hAnsi="Calibri" w:cs="Calibri" w:eastAsia="Calibri"/>
-          <w:color w:val="004DBB"/>
-          <w:spacing w:val="0"/>
-          <w:position w:val="0"/>
-          <w:sz w:val="24"/>
-          <w:shd w:fill="auto" w:val="clear"/>
-        </w:rPr>
-        <w:t xml:space="preserve">los</w:t>
-      </w:r>
-      <w:r>
-        <w:rPr>
-          <w:rFonts w:ascii="Calibri" w:hAnsi="Calibri" w:cs="Calibri" w:eastAsia="Calibri"/>
-          <w:color w:val="004DBB"/>
-          <w:spacing w:val="1"/>
-          <w:position w:val="0"/>
-          <w:sz w:val="24"/>
-          <w:shd w:fill="auto" w:val="clear"/>
-        </w:rPr>
-        <w:t xml:space="preserve"> </w:t>
-      </w:r>
-      <w:r>
-        <w:rPr>
-          <w:rFonts w:ascii="Calibri" w:hAnsi="Calibri" w:cs="Calibri" w:eastAsia="Calibri"/>
-          <w:color w:val="004DBB"/>
-          <w:spacing w:val="0"/>
-          <w:position w:val="0"/>
-          <w:sz w:val="24"/>
-          <w:shd w:fill="auto" w:val="clear"/>
-        </w:rPr>
-        <w:t xml:space="preserve">“shadowed</w:t>
-      </w:r>
-      <w:r>
-        <w:rPr>
-          <w:rFonts w:ascii="Calibri" w:hAnsi="Calibri" w:cs="Calibri" w:eastAsia="Calibri"/>
-          <w:color w:val="004DBB"/>
-          <w:spacing w:val="-1"/>
-          <w:position w:val="0"/>
-          <w:sz w:val="24"/>
-          <w:shd w:fill="auto" w:val="clear"/>
-        </w:rPr>
-        <w:t xml:space="preserve"> </w:t>
-      </w:r>
-      <w:r>
-        <w:rPr>
-          <w:rFonts w:ascii="Calibri" w:hAnsi="Calibri" w:cs="Calibri" w:eastAsia="Calibri"/>
-          <w:color w:val="004DBB"/>
-          <w:spacing w:val="0"/>
-          <w:position w:val="0"/>
-          <w:sz w:val="24"/>
-          <w:shd w:fill="auto" w:val="clear"/>
-        </w:rPr>
-        <w:t xml:space="preserve">pointers”</w:t>
-      </w:r>
-      <w:r>
-        <w:rPr>
-          <w:rFonts w:ascii="Calibri" w:hAnsi="Calibri" w:cs="Calibri" w:eastAsia="Calibri"/>
-          <w:color w:val="004DBB"/>
-          <w:spacing w:val="-4"/>
-          <w:position w:val="0"/>
-          <w:sz w:val="24"/>
-          <w:shd w:fill="auto" w:val="clear"/>
-        </w:rPr>
-        <w:t xml:space="preserve"> </w:t>
-      </w:r>
-      <w:r>
-        <w:rPr>
-          <w:rFonts w:ascii="Calibri" w:hAnsi="Calibri" w:cs="Calibri" w:eastAsia="Calibri"/>
-          <w:color w:val="004DBB"/>
-          <w:spacing w:val="0"/>
-          <w:position w:val="0"/>
-          <w:sz w:val="24"/>
-          <w:shd w:fill="auto" w:val="clear"/>
-        </w:rPr>
-        <w:t xml:space="preserve">del</w:t>
-      </w:r>
-      <w:r>
-        <w:rPr>
-          <w:rFonts w:ascii="Calibri" w:hAnsi="Calibri" w:cs="Calibri" w:eastAsia="Calibri"/>
-          <w:color w:val="004DBB"/>
-          <w:spacing w:val="-4"/>
-          <w:position w:val="0"/>
-          <w:sz w:val="24"/>
-          <w:shd w:fill="auto" w:val="clear"/>
-        </w:rPr>
-        <w:t xml:space="preserve"> </w:t>
-      </w:r>
-      <w:r>
-        <w:rPr>
-          <w:rFonts w:ascii="Calibri" w:hAnsi="Calibri" w:cs="Calibri" w:eastAsia="Calibri"/>
-          <w:color w:val="004DBB"/>
-          <w:spacing w:val="0"/>
-          <w:position w:val="0"/>
-          <w:sz w:val="24"/>
-          <w:shd w:fill="auto" w:val="clear"/>
-        </w:rPr>
-        <w:t xml:space="preserve">PSP</w:t>
-      </w:r>
-      <w:r>
-        <w:rPr>
-          <w:rFonts w:ascii="Calibri" w:hAnsi="Calibri" w:cs="Calibri" w:eastAsia="Calibri"/>
-          <w:color w:val="004DBB"/>
-          <w:spacing w:val="-3"/>
-          <w:position w:val="0"/>
-          <w:sz w:val="24"/>
-          <w:shd w:fill="auto" w:val="clear"/>
-        </w:rPr>
-        <w:t xml:space="preserve"> </w:t>
-      </w:r>
-      <w:r>
-        <w:rPr>
-          <w:rFonts w:ascii="Calibri" w:hAnsi="Calibri" w:cs="Calibri" w:eastAsia="Calibri"/>
-          <w:color w:val="004DBB"/>
-          <w:spacing w:val="0"/>
-          <w:position w:val="0"/>
-          <w:sz w:val="24"/>
-          <w:shd w:fill="auto" w:val="clear"/>
-        </w:rPr>
-        <w:t xml:space="preserve">y</w:t>
-      </w:r>
-      <w:r>
-        <w:rPr>
-          <w:rFonts w:ascii="Calibri" w:hAnsi="Calibri" w:cs="Calibri" w:eastAsia="Calibri"/>
-          <w:color w:val="004DBB"/>
-          <w:spacing w:val="-2"/>
-          <w:position w:val="0"/>
-          <w:sz w:val="24"/>
-          <w:shd w:fill="auto" w:val="clear"/>
-        </w:rPr>
-        <w:t xml:space="preserve"> </w:t>
-      </w:r>
-      <w:r>
-        <w:rPr>
-          <w:rFonts w:ascii="Calibri" w:hAnsi="Calibri" w:cs="Calibri" w:eastAsia="Calibri"/>
-          <w:color w:val="004DBB"/>
-          <w:spacing w:val="0"/>
-          <w:position w:val="0"/>
-          <w:sz w:val="24"/>
-          <w:shd w:fill="auto" w:val="clear"/>
-        </w:rPr>
-        <w:t xml:space="preserve">el</w:t>
-      </w:r>
-      <w:r>
-        <w:rPr>
-          <w:rFonts w:ascii="Calibri" w:hAnsi="Calibri" w:cs="Calibri" w:eastAsia="Calibri"/>
-          <w:color w:val="004DBB"/>
-          <w:spacing w:val="-4"/>
-          <w:position w:val="0"/>
-          <w:sz w:val="24"/>
-          <w:shd w:fill="auto" w:val="clear"/>
-        </w:rPr>
-        <w:t xml:space="preserve"> </w:t>
-      </w:r>
-      <w:r>
-        <w:rPr>
-          <w:rFonts w:ascii="Calibri" w:hAnsi="Calibri" w:cs="Calibri" w:eastAsia="Calibri"/>
-          <w:color w:val="004DBB"/>
-          <w:spacing w:val="0"/>
-          <w:position w:val="0"/>
-          <w:sz w:val="24"/>
-          <w:shd w:fill="auto" w:val="clear"/>
-        </w:rPr>
-        <w:t xml:space="preserve">MSP?</w:t>
+        <w:t xml:space="preserve">ejemplo</w:t>
       </w:r>
     </w:p>
     <w:p>
       <w:pPr>
-        <w:tabs>
-          <w:tab w:val="left" w:pos="359" w:leader="none"/>
-        </w:tabs>
-        <w:spacing w:before="185" w:after="0" w:line="259"/>
-        <w:ind w:right="116" w:left="0" w:firstLine="0"/>
-        <w:jc w:val="both"/>
-        <w:rPr>
-          <w:rFonts w:ascii="Calibri" w:hAnsi="Calibri" w:cs="Calibri" w:eastAsia="Calibri"/>
-          <w:color w:val="auto"/>
-          <w:spacing w:val="0"/>
-          <w:position w:val="0"/>
-          <w:sz w:val="24"/>
+        <w:spacing w:before="0" w:after="0" w:line="240"/>
+        <w:ind w:right="0" w:left="0" w:firstLine="0"/>
+        <w:jc w:val="left"/>
+        <w:rPr>
+          <w:rFonts w:ascii="Calibri" w:hAnsi="Calibri" w:cs="Calibri" w:eastAsia="Calibri"/>
+          <w:color w:val="auto"/>
+          <w:spacing w:val="0"/>
+          <w:position w:val="0"/>
+          <w:sz w:val="32"/>
           <w:shd w:fill="auto" w:val="clear"/>
         </w:rPr>
       </w:pPr>
@@ -1602,7 +2306,7 @@
           <w:sz w:val="24"/>
           <w:shd w:fill="auto" w:val="clear"/>
         </w:rPr>
-        <w:t xml:space="preserve">El hecho de disponer de dos stack, permite robustecer el sistema. Ya que uno seria utilizado por el SO y el otro por la aplicación del programador. De esta manera el Sistema nunca se quedaria sin espacio en la pila.</w:t>
+        <w:t xml:space="preserve">Se entiende que se determina la posibilidad de combinar en una instrucción: operaciones, tipos de datos y modo de direccionamiento. </w:t>
       </w:r>
     </w:p>
     <w:p>
@@ -1612,10 +2316,10 @@
           <w:numId w:val="19"/>
         </w:numPr>
         <w:tabs>
-          <w:tab w:val="left" w:pos="359" w:leader="none"/>
+          <w:tab w:val="left" w:pos="381" w:leader="none"/>
         </w:tabs>
-        <w:spacing w:before="185" w:after="0" w:line="259"/>
-        <w:ind w:right="116" w:left="102" w:firstLine="0"/>
+        <w:spacing w:before="182" w:after="0" w:line="259"/>
+        <w:ind w:right="123" w:left="102" w:firstLine="0"/>
         <w:jc w:val="both"/>
         <w:rPr>
           <w:rFonts w:ascii="Calibri" w:hAnsi="Calibri" w:cs="Calibri" w:eastAsia="Calibri"/>
@@ -1635,7 +2339,7 @@
           <w:sz w:val="24"/>
           <w:shd w:fill="auto" w:val="clear"/>
         </w:rPr>
-        <w:t xml:space="preserve">Describa los diferentes modos de privilegio y operación del Cortex M, sus relaciones y</w:t>
+        <w:t xml:space="preserve">¿Qué ventajas presenta el uso de intrucciones de ejecución condicional (IT)? Dé un</w:t>
       </w:r>
       <w:r>
         <w:rPr>
@@ -1657,412 +2361,16 @@
           <w:sz w:val="24"/>
           <w:shd w:fill="auto" w:val="clear"/>
         </w:rPr>
-        <w:t xml:space="preserve">como</w:t>
-      </w:r>
-      <w:r>
-        <w:rPr>
-          <w:rFonts w:ascii="Calibri" w:hAnsi="Calibri" w:cs="Calibri" w:eastAsia="Calibri"/>
-          <w:color w:val="004DBB"/>
-          <w:spacing w:val="1"/>
-          <w:position w:val="0"/>
-          <w:sz w:val="24"/>
-          <w:shd w:fill="auto" w:val="clear"/>
-        </w:rPr>
-        <w:t xml:space="preserve"> </w:t>
-      </w:r>
-      <w:r>
-        <w:rPr>
-          <w:rFonts w:ascii="Calibri" w:hAnsi="Calibri" w:cs="Calibri" w:eastAsia="Calibri"/>
-          <w:color w:val="004DBB"/>
-          <w:spacing w:val="0"/>
-          <w:position w:val="0"/>
-          <w:sz w:val="24"/>
-          <w:shd w:fill="auto" w:val="clear"/>
-        </w:rPr>
-        <w:t xml:space="preserve">se</w:t>
-      </w:r>
-      <w:r>
-        <w:rPr>
-          <w:rFonts w:ascii="Calibri" w:hAnsi="Calibri" w:cs="Calibri" w:eastAsia="Calibri"/>
-          <w:color w:val="004DBB"/>
-          <w:spacing w:val="1"/>
-          <w:position w:val="0"/>
-          <w:sz w:val="24"/>
-          <w:shd w:fill="auto" w:val="clear"/>
-        </w:rPr>
-        <w:t xml:space="preserve"> </w:t>
-      </w:r>
-      <w:r>
-        <w:rPr>
-          <w:rFonts w:ascii="Calibri" w:hAnsi="Calibri" w:cs="Calibri" w:eastAsia="Calibri"/>
-          <w:color w:val="004DBB"/>
-          <w:spacing w:val="0"/>
-          <w:position w:val="0"/>
-          <w:sz w:val="24"/>
-          <w:shd w:fill="auto" w:val="clear"/>
-        </w:rPr>
-        <w:t xml:space="preserve">conmuta de uno</w:t>
-      </w:r>
-      <w:r>
-        <w:rPr>
-          <w:rFonts w:ascii="Calibri" w:hAnsi="Calibri" w:cs="Calibri" w:eastAsia="Calibri"/>
-          <w:color w:val="004DBB"/>
-          <w:spacing w:val="1"/>
-          <w:position w:val="0"/>
-          <w:sz w:val="24"/>
-          <w:shd w:fill="auto" w:val="clear"/>
-        </w:rPr>
-        <w:t xml:space="preserve"> </w:t>
-      </w:r>
-      <w:r>
-        <w:rPr>
-          <w:rFonts w:ascii="Calibri" w:hAnsi="Calibri" w:cs="Calibri" w:eastAsia="Calibri"/>
-          <w:color w:val="004DBB"/>
-          <w:spacing w:val="0"/>
-          <w:position w:val="0"/>
-          <w:sz w:val="24"/>
-          <w:shd w:fill="auto" w:val="clear"/>
-        </w:rPr>
-        <w:t xml:space="preserve">al</w:t>
-      </w:r>
-      <w:r>
-        <w:rPr>
-          <w:rFonts w:ascii="Calibri" w:hAnsi="Calibri" w:cs="Calibri" w:eastAsia="Calibri"/>
-          <w:color w:val="004DBB"/>
-          <w:spacing w:val="1"/>
-          <w:position w:val="0"/>
-          <w:sz w:val="24"/>
-          <w:shd w:fill="auto" w:val="clear"/>
-        </w:rPr>
-        <w:t xml:space="preserve"> </w:t>
-      </w:r>
-      <w:r>
-        <w:rPr>
-          <w:rFonts w:ascii="Calibri" w:hAnsi="Calibri" w:cs="Calibri" w:eastAsia="Calibri"/>
-          <w:color w:val="004DBB"/>
-          <w:spacing w:val="0"/>
-          <w:position w:val="0"/>
-          <w:sz w:val="24"/>
-          <w:shd w:fill="auto" w:val="clear"/>
-        </w:rPr>
-        <w:t xml:space="preserve">otro.</w:t>
-      </w:r>
-      <w:r>
-        <w:rPr>
-          <w:rFonts w:ascii="Calibri" w:hAnsi="Calibri" w:cs="Calibri" w:eastAsia="Calibri"/>
-          <w:color w:val="004DBB"/>
-          <w:spacing w:val="1"/>
-          <w:position w:val="0"/>
-          <w:sz w:val="24"/>
-          <w:shd w:fill="auto" w:val="clear"/>
-        </w:rPr>
-        <w:t xml:space="preserve"> </w:t>
-      </w:r>
-      <w:r>
-        <w:rPr>
-          <w:rFonts w:ascii="Calibri" w:hAnsi="Calibri" w:cs="Calibri" w:eastAsia="Calibri"/>
-          <w:color w:val="004DBB"/>
-          <w:spacing w:val="0"/>
-          <w:position w:val="0"/>
-          <w:sz w:val="24"/>
-          <w:shd w:fill="auto" w:val="clear"/>
-        </w:rPr>
-        <w:t xml:space="preserve">Describa un ejemplo</w:t>
-      </w:r>
-      <w:r>
-        <w:rPr>
-          <w:rFonts w:ascii="Calibri" w:hAnsi="Calibri" w:cs="Calibri" w:eastAsia="Calibri"/>
-          <w:color w:val="004DBB"/>
-          <w:spacing w:val="1"/>
-          <w:position w:val="0"/>
-          <w:sz w:val="24"/>
-          <w:shd w:fill="auto" w:val="clear"/>
-        </w:rPr>
-        <w:t xml:space="preserve"> </w:t>
-      </w:r>
-      <w:r>
-        <w:rPr>
-          <w:rFonts w:ascii="Calibri" w:hAnsi="Calibri" w:cs="Calibri" w:eastAsia="Calibri"/>
-          <w:color w:val="004DBB"/>
-          <w:spacing w:val="0"/>
-          <w:position w:val="0"/>
-          <w:sz w:val="24"/>
-          <w:shd w:fill="auto" w:val="clear"/>
-        </w:rPr>
-        <w:t xml:space="preserve">en</w:t>
-      </w:r>
-      <w:r>
-        <w:rPr>
-          <w:rFonts w:ascii="Calibri" w:hAnsi="Calibri" w:cs="Calibri" w:eastAsia="Calibri"/>
-          <w:color w:val="004DBB"/>
-          <w:spacing w:val="1"/>
-          <w:position w:val="0"/>
-          <w:sz w:val="24"/>
-          <w:shd w:fill="auto" w:val="clear"/>
-        </w:rPr>
-        <w:t xml:space="preserve"> </w:t>
-      </w:r>
-      <w:r>
-        <w:rPr>
-          <w:rFonts w:ascii="Calibri" w:hAnsi="Calibri" w:cs="Calibri" w:eastAsia="Calibri"/>
-          <w:color w:val="004DBB"/>
-          <w:spacing w:val="0"/>
-          <w:position w:val="0"/>
-          <w:sz w:val="24"/>
-          <w:shd w:fill="auto" w:val="clear"/>
-        </w:rPr>
-        <w:t xml:space="preserve">el</w:t>
-      </w:r>
-      <w:r>
-        <w:rPr>
-          <w:rFonts w:ascii="Calibri" w:hAnsi="Calibri" w:cs="Calibri" w:eastAsia="Calibri"/>
-          <w:color w:val="004DBB"/>
-          <w:spacing w:val="1"/>
-          <w:position w:val="0"/>
-          <w:sz w:val="24"/>
-          <w:shd w:fill="auto" w:val="clear"/>
-        </w:rPr>
-        <w:t xml:space="preserve"> </w:t>
-      </w:r>
-      <w:r>
-        <w:rPr>
-          <w:rFonts w:ascii="Calibri" w:hAnsi="Calibri" w:cs="Calibri" w:eastAsia="Calibri"/>
-          <w:color w:val="004DBB"/>
-          <w:spacing w:val="0"/>
-          <w:position w:val="0"/>
-          <w:sz w:val="24"/>
-          <w:shd w:fill="auto" w:val="clear"/>
-        </w:rPr>
-        <w:t xml:space="preserve">que</w:t>
-      </w:r>
-      <w:r>
-        <w:rPr>
-          <w:rFonts w:ascii="Calibri" w:hAnsi="Calibri" w:cs="Calibri" w:eastAsia="Calibri"/>
-          <w:color w:val="004DBB"/>
-          <w:spacing w:val="1"/>
-          <w:position w:val="0"/>
-          <w:sz w:val="24"/>
-          <w:shd w:fill="auto" w:val="clear"/>
-        </w:rPr>
-        <w:t xml:space="preserve"> </w:t>
-      </w:r>
-      <w:r>
-        <w:rPr>
-          <w:rFonts w:ascii="Calibri" w:hAnsi="Calibri" w:cs="Calibri" w:eastAsia="Calibri"/>
-          <w:color w:val="004DBB"/>
-          <w:spacing w:val="0"/>
-          <w:position w:val="0"/>
-          <w:sz w:val="24"/>
-          <w:shd w:fill="auto" w:val="clear"/>
-        </w:rPr>
-        <w:t xml:space="preserve">se pasa</w:t>
-      </w:r>
-      <w:r>
-        <w:rPr>
-          <w:rFonts w:ascii="Calibri" w:hAnsi="Calibri" w:cs="Calibri" w:eastAsia="Calibri"/>
-          <w:color w:val="004DBB"/>
-          <w:spacing w:val="1"/>
-          <w:position w:val="0"/>
-          <w:sz w:val="24"/>
-          <w:shd w:fill="auto" w:val="clear"/>
-        </w:rPr>
-        <w:t xml:space="preserve"> </w:t>
-      </w:r>
-      <w:r>
-        <w:rPr>
-          <w:rFonts w:ascii="Calibri" w:hAnsi="Calibri" w:cs="Calibri" w:eastAsia="Calibri"/>
-          <w:color w:val="004DBB"/>
-          <w:spacing w:val="0"/>
-          <w:position w:val="0"/>
-          <w:sz w:val="24"/>
-          <w:shd w:fill="auto" w:val="clear"/>
-        </w:rPr>
-        <w:t xml:space="preserve">del modo</w:t>
-      </w:r>
-      <w:r>
-        <w:rPr>
-          <w:rFonts w:ascii="Calibri" w:hAnsi="Calibri" w:cs="Calibri" w:eastAsia="Calibri"/>
-          <w:color w:val="004DBB"/>
-          <w:spacing w:val="1"/>
-          <w:position w:val="0"/>
-          <w:sz w:val="24"/>
-          <w:shd w:fill="auto" w:val="clear"/>
-        </w:rPr>
-        <w:t xml:space="preserve"> </w:t>
-      </w:r>
-      <w:r>
-        <w:rPr>
-          <w:rFonts w:ascii="Calibri" w:hAnsi="Calibri" w:cs="Calibri" w:eastAsia="Calibri"/>
-          <w:color w:val="004DBB"/>
-          <w:spacing w:val="0"/>
-          <w:position w:val="0"/>
-          <w:sz w:val="24"/>
-          <w:shd w:fill="auto" w:val="clear"/>
-        </w:rPr>
-        <w:t xml:space="preserve">privilegiado</w:t>
-      </w:r>
-      <w:r>
-        <w:rPr>
-          <w:rFonts w:ascii="Calibri" w:hAnsi="Calibri" w:cs="Calibri" w:eastAsia="Calibri"/>
-          <w:color w:val="004DBB"/>
-          <w:spacing w:val="-3"/>
-          <w:position w:val="0"/>
-          <w:sz w:val="24"/>
-          <w:shd w:fill="auto" w:val="clear"/>
-        </w:rPr>
-        <w:t xml:space="preserve"> </w:t>
-      </w:r>
-      <w:r>
-        <w:rPr>
-          <w:rFonts w:ascii="Calibri" w:hAnsi="Calibri" w:cs="Calibri" w:eastAsia="Calibri"/>
-          <w:color w:val="004DBB"/>
-          <w:spacing w:val="0"/>
-          <w:position w:val="0"/>
-          <w:sz w:val="24"/>
-          <w:shd w:fill="auto" w:val="clear"/>
-        </w:rPr>
-        <w:t xml:space="preserve">a</w:t>
-      </w:r>
-      <w:r>
-        <w:rPr>
-          <w:rFonts w:ascii="Calibri" w:hAnsi="Calibri" w:cs="Calibri" w:eastAsia="Calibri"/>
-          <w:color w:val="004DBB"/>
-          <w:spacing w:val="-2"/>
-          <w:position w:val="0"/>
-          <w:sz w:val="24"/>
-          <w:shd w:fill="auto" w:val="clear"/>
-        </w:rPr>
-        <w:t xml:space="preserve"> </w:t>
-      </w:r>
-      <w:r>
-        <w:rPr>
-          <w:rFonts w:ascii="Calibri" w:hAnsi="Calibri" w:cs="Calibri" w:eastAsia="Calibri"/>
-          <w:color w:val="004DBB"/>
-          <w:spacing w:val="0"/>
-          <w:position w:val="0"/>
-          <w:sz w:val="24"/>
-          <w:shd w:fill="auto" w:val="clear"/>
-        </w:rPr>
-        <w:t xml:space="preserve">no</w:t>
-      </w:r>
-      <w:r>
-        <w:rPr>
-          <w:rFonts w:ascii="Calibri" w:hAnsi="Calibri" w:cs="Calibri" w:eastAsia="Calibri"/>
-          <w:color w:val="004DBB"/>
-          <w:spacing w:val="-1"/>
-          <w:position w:val="0"/>
-          <w:sz w:val="24"/>
-          <w:shd w:fill="auto" w:val="clear"/>
-        </w:rPr>
-        <w:t xml:space="preserve"> </w:t>
-      </w:r>
-      <w:r>
-        <w:rPr>
-          <w:rFonts w:ascii="Calibri" w:hAnsi="Calibri" w:cs="Calibri" w:eastAsia="Calibri"/>
-          <w:color w:val="004DBB"/>
-          <w:spacing w:val="0"/>
-          <w:position w:val="0"/>
-          <w:sz w:val="24"/>
-          <w:shd w:fill="auto" w:val="clear"/>
-        </w:rPr>
-        <w:t xml:space="preserve">priviligiado</w:t>
-      </w:r>
-      <w:r>
-        <w:rPr>
-          <w:rFonts w:ascii="Calibri" w:hAnsi="Calibri" w:cs="Calibri" w:eastAsia="Calibri"/>
-          <w:color w:val="004DBB"/>
-          <w:spacing w:val="1"/>
-          <w:position w:val="0"/>
-          <w:sz w:val="24"/>
-          <w:shd w:fill="auto" w:val="clear"/>
-        </w:rPr>
-        <w:t xml:space="preserve"> </w:t>
-      </w:r>
-      <w:r>
-        <w:rPr>
-          <w:rFonts w:ascii="Calibri" w:hAnsi="Calibri" w:cs="Calibri" w:eastAsia="Calibri"/>
-          <w:color w:val="004DBB"/>
-          <w:spacing w:val="0"/>
-          <w:position w:val="0"/>
-          <w:sz w:val="24"/>
-          <w:shd w:fill="auto" w:val="clear"/>
-        </w:rPr>
-        <w:t xml:space="preserve">y</w:t>
-      </w:r>
-      <w:r>
-        <w:rPr>
-          <w:rFonts w:ascii="Calibri" w:hAnsi="Calibri" w:cs="Calibri" w:eastAsia="Calibri"/>
-          <w:color w:val="004DBB"/>
-          <w:spacing w:val="-2"/>
-          <w:position w:val="0"/>
-          <w:sz w:val="24"/>
-          <w:shd w:fill="auto" w:val="clear"/>
-        </w:rPr>
-        <w:t xml:space="preserve"> </w:t>
-      </w:r>
-      <w:r>
-        <w:rPr>
-          <w:rFonts w:ascii="Calibri" w:hAnsi="Calibri" w:cs="Calibri" w:eastAsia="Calibri"/>
-          <w:color w:val="004DBB"/>
-          <w:spacing w:val="0"/>
-          <w:position w:val="0"/>
-          <w:sz w:val="24"/>
-          <w:shd w:fill="auto" w:val="clear"/>
-        </w:rPr>
-        <w:t xml:space="preserve">nuevamente</w:t>
-      </w:r>
-      <w:r>
-        <w:rPr>
-          <w:rFonts w:ascii="Calibri" w:hAnsi="Calibri" w:cs="Calibri" w:eastAsia="Calibri"/>
-          <w:color w:val="004DBB"/>
-          <w:spacing w:val="1"/>
-          <w:position w:val="0"/>
-          <w:sz w:val="24"/>
-          <w:shd w:fill="auto" w:val="clear"/>
-        </w:rPr>
-        <w:t xml:space="preserve"> </w:t>
-      </w:r>
-      <w:r>
-        <w:rPr>
-          <w:rFonts w:ascii="Calibri" w:hAnsi="Calibri" w:cs="Calibri" w:eastAsia="Calibri"/>
-          <w:color w:val="004DBB"/>
-          <w:spacing w:val="0"/>
-          <w:position w:val="0"/>
-          <w:sz w:val="24"/>
-          <w:shd w:fill="auto" w:val="clear"/>
-        </w:rPr>
-        <w:t xml:space="preserve">a</w:t>
-      </w:r>
-      <w:r>
-        <w:rPr>
-          <w:rFonts w:ascii="Calibri" w:hAnsi="Calibri" w:cs="Calibri" w:eastAsia="Calibri"/>
-          <w:color w:val="004DBB"/>
-          <w:spacing w:val="-2"/>
-          <w:position w:val="0"/>
-          <w:sz w:val="24"/>
-          <w:shd w:fill="auto" w:val="clear"/>
-        </w:rPr>
-        <w:t xml:space="preserve"> </w:t>
-      </w:r>
-      <w:r>
-        <w:rPr>
-          <w:rFonts w:ascii="Calibri" w:hAnsi="Calibri" w:cs="Calibri" w:eastAsia="Calibri"/>
-          <w:color w:val="004DBB"/>
-          <w:spacing w:val="0"/>
-          <w:position w:val="0"/>
-          <w:sz w:val="24"/>
-          <w:shd w:fill="auto" w:val="clear"/>
-        </w:rPr>
-        <w:t xml:space="preserve">privilegiado.</w:t>
+        <w:t xml:space="preserve">ejemplo</w:t>
       </w:r>
     </w:p>
     <w:p>
       <w:pPr>
         <w:tabs>
-          <w:tab w:val="left" w:pos="359" w:leader="none"/>
+          <w:tab w:val="left" w:pos="381" w:leader="none"/>
         </w:tabs>
-        <w:spacing w:before="185" w:after="0" w:line="259"/>
-        <w:ind w:right="116" w:left="0" w:firstLine="0"/>
+        <w:spacing w:before="182" w:after="0" w:line="259"/>
+        <w:ind w:right="123" w:left="0" w:firstLine="0"/>
         <w:jc w:val="both"/>
         <w:rPr>
           <w:rFonts w:ascii="Calibri" w:hAnsi="Calibri" w:cs="Calibri" w:eastAsia="Calibri"/>
@@ -2082,7 +2390,7 @@
           <w:sz w:val="24"/>
           <w:shd w:fill="auto" w:val="clear"/>
         </w:rPr>
-        <w:t xml:space="preserve">Los modos de funcionamiento son en Modo Thread y Handler. En modo Thread se desarrolla normalmente las instrucciones del programa y si se esta en modo privilegiado se puede acceder a partes del sistema que son criticas (acceso a memoria por ejemplo). Cuando se atiende a una interrupcion se accede al modo Handler y si existe un scheduler se puede acceder al modo thread No privilegiado (sin acceso a partes criticas del sistema).</w:t>
+        <w:t xml:space="preserve">Por ejemplo en un ANDNE, no se rompe el pipeline, debido a que no hay salto, por lo cual se mantiene la cantidad de ejecuciones por ciclo de reloj.</w:t>
       </w:r>
     </w:p>
     <w:p>
@@ -2094,347 +2402,6 @@
         <w:tabs>
           <w:tab w:val="left" w:pos="340" w:leader="none"/>
         </w:tabs>
-        <w:spacing w:before="160" w:after="0" w:line="240"/>
-        <w:ind w:right="0" w:left="339" w:hanging="238"/>
-        <w:jc w:val="left"/>
-        <w:rPr>
-          <w:rFonts w:ascii="Calibri" w:hAnsi="Calibri" w:cs="Calibri" w:eastAsia="Calibri"/>
-          <w:color w:val="auto"/>
-          <w:spacing w:val="0"/>
-          <w:position w:val="0"/>
-          <w:sz w:val="24"/>
-          <w:shd w:fill="auto" w:val="clear"/>
-        </w:rPr>
-      </w:pPr>
-      <w:r>
-        <w:rPr>
-          <w:rFonts w:ascii="Calibri" w:hAnsi="Calibri" w:cs="Calibri" w:eastAsia="Calibri"/>
-          <w:color w:val="004DBB"/>
-          <w:spacing w:val="0"/>
-          <w:position w:val="0"/>
-          <w:sz w:val="24"/>
-          <w:shd w:fill="auto" w:val="clear"/>
-        </w:rPr>
-        <w:t xml:space="preserve">¿Qué</w:t>
-      </w:r>
-      <w:r>
-        <w:rPr>
-          <w:rFonts w:ascii="Calibri" w:hAnsi="Calibri" w:cs="Calibri" w:eastAsia="Calibri"/>
-          <w:color w:val="004DBB"/>
-          <w:spacing w:val="-1"/>
-          <w:position w:val="0"/>
-          <w:sz w:val="24"/>
-          <w:shd w:fill="auto" w:val="clear"/>
-        </w:rPr>
-        <w:t xml:space="preserve"> </w:t>
-      </w:r>
-      <w:r>
-        <w:rPr>
-          <w:rFonts w:ascii="Calibri" w:hAnsi="Calibri" w:cs="Calibri" w:eastAsia="Calibri"/>
-          <w:color w:val="004DBB"/>
-          <w:spacing w:val="0"/>
-          <w:position w:val="0"/>
-          <w:sz w:val="24"/>
-          <w:shd w:fill="auto" w:val="clear"/>
-        </w:rPr>
-        <w:t xml:space="preserve">se</w:t>
-      </w:r>
-      <w:r>
-        <w:rPr>
-          <w:rFonts w:ascii="Calibri" w:hAnsi="Calibri" w:cs="Calibri" w:eastAsia="Calibri"/>
-          <w:color w:val="004DBB"/>
-          <w:spacing w:val="-3"/>
-          <w:position w:val="0"/>
-          <w:sz w:val="24"/>
-          <w:shd w:fill="auto" w:val="clear"/>
-        </w:rPr>
-        <w:t xml:space="preserve"> </w:t>
-      </w:r>
-      <w:r>
-        <w:rPr>
-          <w:rFonts w:ascii="Calibri" w:hAnsi="Calibri" w:cs="Calibri" w:eastAsia="Calibri"/>
-          <w:color w:val="004DBB"/>
-          <w:spacing w:val="0"/>
-          <w:position w:val="0"/>
-          <w:sz w:val="24"/>
-          <w:shd w:fill="auto" w:val="clear"/>
-        </w:rPr>
-        <w:t xml:space="preserve">entiende</w:t>
-      </w:r>
-      <w:r>
-        <w:rPr>
-          <w:rFonts w:ascii="Calibri" w:hAnsi="Calibri" w:cs="Calibri" w:eastAsia="Calibri"/>
-          <w:color w:val="004DBB"/>
-          <w:spacing w:val="-3"/>
-          <w:position w:val="0"/>
-          <w:sz w:val="24"/>
-          <w:shd w:fill="auto" w:val="clear"/>
-        </w:rPr>
-        <w:t xml:space="preserve"> </w:t>
-      </w:r>
-      <w:r>
-        <w:rPr>
-          <w:rFonts w:ascii="Calibri" w:hAnsi="Calibri" w:cs="Calibri" w:eastAsia="Calibri"/>
-          <w:color w:val="004DBB"/>
-          <w:spacing w:val="0"/>
-          <w:position w:val="0"/>
-          <w:sz w:val="24"/>
-          <w:shd w:fill="auto" w:val="clear"/>
-        </w:rPr>
-        <w:t xml:space="preserve">por</w:t>
-      </w:r>
-      <w:r>
-        <w:rPr>
-          <w:rFonts w:ascii="Calibri" w:hAnsi="Calibri" w:cs="Calibri" w:eastAsia="Calibri"/>
-          <w:color w:val="004DBB"/>
-          <w:spacing w:val="-4"/>
-          <w:position w:val="0"/>
-          <w:sz w:val="24"/>
-          <w:shd w:fill="auto" w:val="clear"/>
-        </w:rPr>
-        <w:t xml:space="preserve"> </w:t>
-      </w:r>
-      <w:r>
-        <w:rPr>
-          <w:rFonts w:ascii="Calibri" w:hAnsi="Calibri" w:cs="Calibri" w:eastAsia="Calibri"/>
-          <w:color w:val="004DBB"/>
-          <w:spacing w:val="0"/>
-          <w:position w:val="0"/>
-          <w:sz w:val="24"/>
-          <w:shd w:fill="auto" w:val="clear"/>
-        </w:rPr>
-        <w:t xml:space="preserve">modelo</w:t>
-      </w:r>
-      <w:r>
-        <w:rPr>
-          <w:rFonts w:ascii="Calibri" w:hAnsi="Calibri" w:cs="Calibri" w:eastAsia="Calibri"/>
-          <w:color w:val="004DBB"/>
-          <w:spacing w:val="-2"/>
-          <w:position w:val="0"/>
-          <w:sz w:val="24"/>
-          <w:shd w:fill="auto" w:val="clear"/>
-        </w:rPr>
-        <w:t xml:space="preserve"> </w:t>
-      </w:r>
-      <w:r>
-        <w:rPr>
-          <w:rFonts w:ascii="Calibri" w:hAnsi="Calibri" w:cs="Calibri" w:eastAsia="Calibri"/>
-          <w:color w:val="004DBB"/>
-          <w:spacing w:val="0"/>
-          <w:position w:val="0"/>
-          <w:sz w:val="24"/>
-          <w:shd w:fill="auto" w:val="clear"/>
-        </w:rPr>
-        <w:t xml:space="preserve">de</w:t>
-      </w:r>
-      <w:r>
-        <w:rPr>
-          <w:rFonts w:ascii="Calibri" w:hAnsi="Calibri" w:cs="Calibri" w:eastAsia="Calibri"/>
-          <w:color w:val="004DBB"/>
-          <w:spacing w:val="-4"/>
-          <w:position w:val="0"/>
-          <w:sz w:val="24"/>
-          <w:shd w:fill="auto" w:val="clear"/>
-        </w:rPr>
-        <w:t xml:space="preserve"> </w:t>
-      </w:r>
-      <w:r>
-        <w:rPr>
-          <w:rFonts w:ascii="Calibri" w:hAnsi="Calibri" w:cs="Calibri" w:eastAsia="Calibri"/>
-          <w:color w:val="004DBB"/>
-          <w:spacing w:val="0"/>
-          <w:position w:val="0"/>
-          <w:sz w:val="24"/>
-          <w:shd w:fill="auto" w:val="clear"/>
-        </w:rPr>
-        <w:t xml:space="preserve">registros</w:t>
-      </w:r>
-      <w:r>
-        <w:rPr>
-          <w:rFonts w:ascii="Calibri" w:hAnsi="Calibri" w:cs="Calibri" w:eastAsia="Calibri"/>
-          <w:color w:val="004DBB"/>
-          <w:spacing w:val="-1"/>
-          <w:position w:val="0"/>
-          <w:sz w:val="24"/>
-          <w:shd w:fill="auto" w:val="clear"/>
-        </w:rPr>
-        <w:t xml:space="preserve"> </w:t>
-      </w:r>
-      <w:r>
-        <w:rPr>
-          <w:rFonts w:ascii="Calibri" w:hAnsi="Calibri" w:cs="Calibri" w:eastAsia="Calibri"/>
-          <w:color w:val="004DBB"/>
-          <w:spacing w:val="0"/>
-          <w:position w:val="0"/>
-          <w:sz w:val="24"/>
-          <w:shd w:fill="auto" w:val="clear"/>
-        </w:rPr>
-        <w:t xml:space="preserve">ortogonal?</w:t>
-      </w:r>
-      <w:r>
-        <w:rPr>
-          <w:rFonts w:ascii="Calibri" w:hAnsi="Calibri" w:cs="Calibri" w:eastAsia="Calibri"/>
-          <w:color w:val="004DBB"/>
-          <w:spacing w:val="-3"/>
-          <w:position w:val="0"/>
-          <w:sz w:val="24"/>
-          <w:shd w:fill="auto" w:val="clear"/>
-        </w:rPr>
-        <w:t xml:space="preserve"> </w:t>
-      </w:r>
-      <w:r>
-        <w:rPr>
-          <w:rFonts w:ascii="Calibri" w:hAnsi="Calibri" w:cs="Calibri" w:eastAsia="Calibri"/>
-          <w:color w:val="004DBB"/>
-          <w:spacing w:val="0"/>
-          <w:position w:val="0"/>
-          <w:sz w:val="24"/>
-          <w:shd w:fill="auto" w:val="clear"/>
-        </w:rPr>
-        <w:t xml:space="preserve">Dé un</w:t>
-      </w:r>
-      <w:r>
-        <w:rPr>
-          <w:rFonts w:ascii="Calibri" w:hAnsi="Calibri" w:cs="Calibri" w:eastAsia="Calibri"/>
-          <w:color w:val="004DBB"/>
-          <w:spacing w:val="-2"/>
-          <w:position w:val="0"/>
-          <w:sz w:val="24"/>
-          <w:shd w:fill="auto" w:val="clear"/>
-        </w:rPr>
-        <w:t xml:space="preserve"> </w:t>
-      </w:r>
-      <w:r>
-        <w:rPr>
-          <w:rFonts w:ascii="Calibri" w:hAnsi="Calibri" w:cs="Calibri" w:eastAsia="Calibri"/>
-          <w:color w:val="004DBB"/>
-          <w:spacing w:val="0"/>
-          <w:position w:val="0"/>
-          <w:sz w:val="24"/>
-          <w:shd w:fill="auto" w:val="clear"/>
-        </w:rPr>
-        <w:t xml:space="preserve">ejemplo</w:t>
-      </w:r>
-    </w:p>
-    <w:p>
-      <w:pPr>
-        <w:spacing w:before="0" w:after="0" w:line="240"/>
-        <w:ind w:right="0" w:left="0" w:firstLine="0"/>
-        <w:jc w:val="left"/>
-        <w:rPr>
-          <w:rFonts w:ascii="Calibri" w:hAnsi="Calibri" w:cs="Calibri" w:eastAsia="Calibri"/>
-          <w:color w:val="auto"/>
-          <w:spacing w:val="0"/>
-          <w:position w:val="0"/>
-          <w:sz w:val="32"/>
-          <w:shd w:fill="auto" w:val="clear"/>
-        </w:rPr>
-      </w:pPr>
-      <w:r>
-        <w:rPr>
-          <w:rFonts w:ascii="Calibri" w:hAnsi="Calibri" w:cs="Calibri" w:eastAsia="Calibri"/>
-          <w:color w:val="auto"/>
-          <w:spacing w:val="0"/>
-          <w:position w:val="0"/>
-          <w:sz w:val="24"/>
-          <w:shd w:fill="auto" w:val="clear"/>
-        </w:rPr>
-        <w:t xml:space="preserve">Se entiende que se determina la posibilidad de combinar en una instrucción: operaciones, tipos de datos y modo de direccionamiento. </w:t>
-      </w:r>
-    </w:p>
-    <w:p>
-      <w:pPr>
-        <w:numPr>
-          <w:ilvl w:val="0"/>
-          <w:numId w:val="23"/>
-        </w:numPr>
-        <w:tabs>
-          <w:tab w:val="left" w:pos="381" w:leader="none"/>
-        </w:tabs>
-        <w:spacing w:before="182" w:after="0" w:line="259"/>
-        <w:ind w:right="123" w:left="102" w:firstLine="0"/>
-        <w:jc w:val="both"/>
-        <w:rPr>
-          <w:rFonts w:ascii="Calibri" w:hAnsi="Calibri" w:cs="Calibri" w:eastAsia="Calibri"/>
-          <w:color w:val="auto"/>
-          <w:spacing w:val="0"/>
-          <w:position w:val="0"/>
-          <w:sz w:val="24"/>
-          <w:shd w:fill="auto" w:val="clear"/>
-        </w:rPr>
-      </w:pPr>
-      <w:r>
-        <w:rPr>
-          <w:rFonts w:ascii="Calibri" w:hAnsi="Calibri" w:cs="Calibri" w:eastAsia="Calibri"/>
-          <w:color w:val="004DBB"/>
-          <w:spacing w:val="0"/>
-          <w:position w:val="0"/>
-          <w:sz w:val="24"/>
-          <w:shd w:fill="auto" w:val="clear"/>
-        </w:rPr>
-        <w:t xml:space="preserve">¿Qué ventajas presenta el uso de intrucciones de ejecución condicional (IT)? Dé un</w:t>
-      </w:r>
-      <w:r>
-        <w:rPr>
-          <w:rFonts w:ascii="Calibri" w:hAnsi="Calibri" w:cs="Calibri" w:eastAsia="Calibri"/>
-          <w:color w:val="004DBB"/>
-          <w:spacing w:val="1"/>
-          <w:position w:val="0"/>
-          <w:sz w:val="24"/>
-          <w:shd w:fill="auto" w:val="clear"/>
-        </w:rPr>
-        <w:t xml:space="preserve"> </w:t>
-      </w:r>
-      <w:r>
-        <w:rPr>
-          <w:rFonts w:ascii="Calibri" w:hAnsi="Calibri" w:cs="Calibri" w:eastAsia="Calibri"/>
-          <w:color w:val="004DBB"/>
-          <w:spacing w:val="0"/>
-          <w:position w:val="0"/>
-          <w:sz w:val="24"/>
-          <w:shd w:fill="auto" w:val="clear"/>
-        </w:rPr>
-        <w:t xml:space="preserve">ejemplo</w:t>
-      </w:r>
-    </w:p>
-    <w:p>
-      <w:pPr>
-        <w:tabs>
-          <w:tab w:val="left" w:pos="381" w:leader="none"/>
-        </w:tabs>
-        <w:spacing w:before="182" w:after="0" w:line="259"/>
-        <w:ind w:right="123" w:left="0" w:firstLine="0"/>
-        <w:jc w:val="both"/>
-        <w:rPr>
-          <w:rFonts w:ascii="Calibri" w:hAnsi="Calibri" w:cs="Calibri" w:eastAsia="Calibri"/>
-          <w:color w:val="auto"/>
-          <w:spacing w:val="0"/>
-          <w:position w:val="0"/>
-          <w:sz w:val="24"/>
-          <w:shd w:fill="auto" w:val="clear"/>
-        </w:rPr>
-      </w:pPr>
-      <w:r>
-        <w:rPr>
-          <w:rFonts w:ascii="Calibri" w:hAnsi="Calibri" w:cs="Calibri" w:eastAsia="Calibri"/>
-          <w:color w:val="auto"/>
-          <w:spacing w:val="0"/>
-          <w:position w:val="0"/>
-          <w:sz w:val="24"/>
-          <w:shd w:fill="auto" w:val="clear"/>
-        </w:rPr>
-        <w:t xml:space="preserve">Por ejemplo en un ANDNE, no se rompe el pipeline, debido a que no hay salto, por lo cual se mantiene la cantidad de ejecuciones por ciclo de reloj.</w:t>
-      </w:r>
-    </w:p>
-    <w:p>
-      <w:pPr>
-        <w:numPr>
-          <w:ilvl w:val="0"/>
-          <w:numId w:val="25"/>
-        </w:numPr>
-        <w:tabs>
-          <w:tab w:val="left" w:pos="340" w:leader="none"/>
-        </w:tabs>
         <w:spacing w:before="159" w:after="0" w:line="240"/>
         <w:ind w:right="0" w:left="339" w:hanging="238"/>
         <w:jc w:val="left"/>
@@ -2668,7 +2635,7 @@
       <w:pPr>
         <w:numPr>
           <w:ilvl w:val="0"/>
-          <w:numId w:val="27"/>
+          <w:numId w:val="23"/>
         </w:numPr>
         <w:tabs>
           <w:tab w:val="left" w:pos="465" w:leader="none"/>
@@ -2789,18 +2756,285 @@
           <w:sz w:val="24"/>
           <w:shd w:fill="auto" w:val="clear"/>
         </w:rPr>
-        <w:t xml:space="preserve">La Pila es parte de la SRAM. </w:t>
-      </w:r>
-      <w:r>
-        <w:rPr>
-          <w:rFonts w:ascii="Calibri" w:hAnsi="Calibri" w:cs="Calibri" w:eastAsia="Calibri"/>
-          <w:color w:val="auto"/>
-          <w:spacing w:val="0"/>
-          <w:position w:val="0"/>
-          <w:sz w:val="24"/>
-          <w:shd w:fill="auto" w:val="clear"/>
-        </w:rPr>
-        <w:t xml:space="preserve">Cuando se llama de una funcion se procura guardar el contexto del instante antes de hacer el salto. Se usa la Pila para guardar valores de variables locales, datos a funciones, etc. Aparte de guardar parametros en los registros especificos, se hace uso de un registro especial llamado Link Register (LR) en donde se guarda la direccion de memoria desde donde se llamo a función.</w:t>
+        <w:t xml:space="preserve">La Pila es parte de la SRAM. Cuando se llama de una funcion se procura guardar el contexto del instante antes de hacer el salto. Se usa la Pila para guardar valores de variables locales, datos a funciones, etc. Aparte de guardar parametros en los registros especificos, se hace uso de un registro especial llamado Link Register (LR) en donde se guarda la direccion de memoria desde donde se llamo a función.</w:t>
+      </w:r>
+    </w:p>
+    <w:p>
+      <w:pPr>
+        <w:numPr>
+          <w:ilvl w:val="0"/>
+          <w:numId w:val="25"/>
+        </w:numPr>
+        <w:tabs>
+          <w:tab w:val="left" w:pos="462" w:leader="none"/>
+        </w:tabs>
+        <w:spacing w:before="159" w:after="0" w:line="240"/>
+        <w:ind w:right="0" w:left="461" w:hanging="360"/>
+        <w:jc w:val="left"/>
+        <w:rPr>
+          <w:rFonts w:ascii="Calibri" w:hAnsi="Calibri" w:cs="Calibri" w:eastAsia="Calibri"/>
+          <w:color w:val="auto"/>
+          <w:spacing w:val="0"/>
+          <w:position w:val="0"/>
+          <w:sz w:val="24"/>
+          <w:shd w:fill="auto" w:val="clear"/>
+        </w:rPr>
+      </w:pPr>
+      <w:r>
+        <w:rPr>
+          <w:rFonts w:ascii="Calibri" w:hAnsi="Calibri" w:cs="Calibri" w:eastAsia="Calibri"/>
+          <w:color w:val="004DBB"/>
+          <w:spacing w:val="0"/>
+          <w:position w:val="0"/>
+          <w:sz w:val="24"/>
+          <w:shd w:fill="auto" w:val="clear"/>
+        </w:rPr>
+        <w:t xml:space="preserve">Describa</w:t>
+      </w:r>
+      <w:r>
+        <w:rPr>
+          <w:rFonts w:ascii="Calibri" w:hAnsi="Calibri" w:cs="Calibri" w:eastAsia="Calibri"/>
+          <w:color w:val="004DBB"/>
+          <w:spacing w:val="-3"/>
+          <w:position w:val="0"/>
+          <w:sz w:val="24"/>
+          <w:shd w:fill="auto" w:val="clear"/>
+        </w:rPr>
+        <w:t xml:space="preserve"> </w:t>
+      </w:r>
+      <w:r>
+        <w:rPr>
+          <w:rFonts w:ascii="Calibri" w:hAnsi="Calibri" w:cs="Calibri" w:eastAsia="Calibri"/>
+          <w:color w:val="004DBB"/>
+          <w:spacing w:val="0"/>
+          <w:position w:val="0"/>
+          <w:sz w:val="24"/>
+          <w:shd w:fill="auto" w:val="clear"/>
+        </w:rPr>
+        <w:t xml:space="preserve">la</w:t>
+      </w:r>
+      <w:r>
+        <w:rPr>
+          <w:rFonts w:ascii="Calibri" w:hAnsi="Calibri" w:cs="Calibri" w:eastAsia="Calibri"/>
+          <w:color w:val="004DBB"/>
+          <w:spacing w:val="-5"/>
+          <w:position w:val="0"/>
+          <w:sz w:val="24"/>
+          <w:shd w:fill="auto" w:val="clear"/>
+        </w:rPr>
+        <w:t xml:space="preserve"> </w:t>
+      </w:r>
+      <w:r>
+        <w:rPr>
+          <w:rFonts w:ascii="Calibri" w:hAnsi="Calibri" w:cs="Calibri" w:eastAsia="Calibri"/>
+          <w:color w:val="004DBB"/>
+          <w:spacing w:val="0"/>
+          <w:position w:val="0"/>
+          <w:sz w:val="24"/>
+          <w:shd w:fill="auto" w:val="clear"/>
+        </w:rPr>
+        <w:t xml:space="preserve">secuencia</w:t>
+      </w:r>
+      <w:r>
+        <w:rPr>
+          <w:rFonts w:ascii="Calibri" w:hAnsi="Calibri" w:cs="Calibri" w:eastAsia="Calibri"/>
+          <w:color w:val="004DBB"/>
+          <w:spacing w:val="-1"/>
+          <w:position w:val="0"/>
+          <w:sz w:val="24"/>
+          <w:shd w:fill="auto" w:val="clear"/>
+        </w:rPr>
+        <w:t xml:space="preserve"> </w:t>
+      </w:r>
+      <w:r>
+        <w:rPr>
+          <w:rFonts w:ascii="Calibri" w:hAnsi="Calibri" w:cs="Calibri" w:eastAsia="Calibri"/>
+          <w:color w:val="004DBB"/>
+          <w:spacing w:val="0"/>
+          <w:position w:val="0"/>
+          <w:sz w:val="24"/>
+          <w:shd w:fill="auto" w:val="clear"/>
+        </w:rPr>
+        <w:t xml:space="preserve">de</w:t>
+      </w:r>
+      <w:r>
+        <w:rPr>
+          <w:rFonts w:ascii="Calibri" w:hAnsi="Calibri" w:cs="Calibri" w:eastAsia="Calibri"/>
+          <w:color w:val="004DBB"/>
+          <w:spacing w:val="-4"/>
+          <w:position w:val="0"/>
+          <w:sz w:val="24"/>
+          <w:shd w:fill="auto" w:val="clear"/>
+        </w:rPr>
+        <w:t xml:space="preserve"> </w:t>
+      </w:r>
+      <w:r>
+        <w:rPr>
+          <w:rFonts w:ascii="Calibri" w:hAnsi="Calibri" w:cs="Calibri" w:eastAsia="Calibri"/>
+          <w:color w:val="004DBB"/>
+          <w:spacing w:val="0"/>
+          <w:position w:val="0"/>
+          <w:sz w:val="24"/>
+          <w:shd w:fill="auto" w:val="clear"/>
+        </w:rPr>
+        <w:t xml:space="preserve">reset</w:t>
+      </w:r>
+      <w:r>
+        <w:rPr>
+          <w:rFonts w:ascii="Calibri" w:hAnsi="Calibri" w:cs="Calibri" w:eastAsia="Calibri"/>
+          <w:color w:val="004DBB"/>
+          <w:spacing w:val="-3"/>
+          <w:position w:val="0"/>
+          <w:sz w:val="24"/>
+          <w:shd w:fill="auto" w:val="clear"/>
+        </w:rPr>
+        <w:t xml:space="preserve"> </w:t>
+      </w:r>
+      <w:r>
+        <w:rPr>
+          <w:rFonts w:ascii="Calibri" w:hAnsi="Calibri" w:cs="Calibri" w:eastAsia="Calibri"/>
+          <w:color w:val="004DBB"/>
+          <w:spacing w:val="0"/>
+          <w:position w:val="0"/>
+          <w:sz w:val="24"/>
+          <w:shd w:fill="auto" w:val="clear"/>
+        </w:rPr>
+        <w:t xml:space="preserve">del</w:t>
+      </w:r>
+      <w:r>
+        <w:rPr>
+          <w:rFonts w:ascii="Calibri" w:hAnsi="Calibri" w:cs="Calibri" w:eastAsia="Calibri"/>
+          <w:color w:val="004DBB"/>
+          <w:spacing w:val="-2"/>
+          <w:position w:val="0"/>
+          <w:sz w:val="24"/>
+          <w:shd w:fill="auto" w:val="clear"/>
+        </w:rPr>
+        <w:t xml:space="preserve"> </w:t>
+      </w:r>
+      <w:r>
+        <w:rPr>
+          <w:rFonts w:ascii="Calibri" w:hAnsi="Calibri" w:cs="Calibri" w:eastAsia="Calibri"/>
+          <w:color w:val="004DBB"/>
+          <w:spacing w:val="0"/>
+          <w:position w:val="0"/>
+          <w:sz w:val="24"/>
+          <w:shd w:fill="auto" w:val="clear"/>
+        </w:rPr>
+        <w:t xml:space="preserve">microprocesador.</w:t>
+      </w:r>
+    </w:p>
+    <w:p>
+      <w:pPr>
+        <w:tabs>
+          <w:tab w:val="left" w:pos="462" w:leader="none"/>
+        </w:tabs>
+        <w:spacing w:before="159" w:after="0" w:line="240"/>
+        <w:ind w:right="0" w:left="0" w:firstLine="0"/>
+        <w:jc w:val="left"/>
+        <w:rPr>
+          <w:rFonts w:ascii="Calibri" w:hAnsi="Calibri" w:cs="Calibri" w:eastAsia="Calibri"/>
+          <w:color w:val="auto"/>
+          <w:spacing w:val="0"/>
+          <w:position w:val="0"/>
+          <w:sz w:val="24"/>
+          <w:shd w:fill="auto" w:val="clear"/>
+        </w:rPr>
+      </w:pPr>
+      <w:r>
+        <w:rPr>
+          <w:rFonts w:ascii="Calibri" w:hAnsi="Calibri" w:cs="Calibri" w:eastAsia="Calibri"/>
+          <w:color w:val="auto"/>
+          <w:spacing w:val="0"/>
+          <w:position w:val="0"/>
+          <w:sz w:val="24"/>
+          <w:shd w:fill="auto" w:val="clear"/>
+        </w:rPr>
+        <w:t xml:space="preserve">En la primera secuencia luego de un reset en el microcontrolador es la de Fetch Inicial MSP value, en la que se guardan los primero 4 bytes del stack pointer. Luego la segunda secuencia (en la dirección 0x00000004) el reset handler lo que hace es configurar el microcontrolador (perifericos, la SRAM, etc). Posteriormente se hace el llamado de la primera instrucciòn del programa.</w:t>
+      </w:r>
+    </w:p>
+    <w:p>
+      <w:pPr>
+        <w:numPr>
+          <w:ilvl w:val="0"/>
+          <w:numId w:val="27"/>
+        </w:numPr>
+        <w:tabs>
+          <w:tab w:val="left" w:pos="467" w:leader="none"/>
+        </w:tabs>
+        <w:spacing w:before="183" w:after="0" w:line="259"/>
+        <w:ind w:right="118" w:left="102" w:firstLine="0"/>
+        <w:jc w:val="both"/>
+        <w:rPr>
+          <w:rFonts w:ascii="Calibri" w:hAnsi="Calibri" w:cs="Calibri" w:eastAsia="Calibri"/>
+          <w:color w:val="auto"/>
+          <w:spacing w:val="0"/>
+          <w:position w:val="0"/>
+          <w:sz w:val="24"/>
+          <w:shd w:fill="auto" w:val="clear"/>
+        </w:rPr>
+      </w:pPr>
+      <w:r>
+        <w:rPr>
+          <w:rFonts w:ascii="Calibri" w:hAnsi="Calibri" w:cs="Calibri" w:eastAsia="Calibri"/>
+          <w:color w:val="004DBB"/>
+          <w:spacing w:val="0"/>
+          <w:position w:val="0"/>
+          <w:sz w:val="24"/>
+          <w:shd w:fill="auto" w:val="clear"/>
+        </w:rPr>
+        <w:t xml:space="preserve">¿Qué entiende por “core peripherals”? ¿Qué diferencia existe entre estos y el resto de</w:t>
+      </w:r>
+      <w:r>
+        <w:rPr>
+          <w:rFonts w:ascii="Calibri" w:hAnsi="Calibri" w:cs="Calibri" w:eastAsia="Calibri"/>
+          <w:color w:val="004DBB"/>
+          <w:spacing w:val="1"/>
+          <w:position w:val="0"/>
+          <w:sz w:val="24"/>
+          <w:shd w:fill="auto" w:val="clear"/>
+        </w:rPr>
+        <w:t xml:space="preserve"> </w:t>
+      </w:r>
+      <w:r>
+        <w:rPr>
+          <w:rFonts w:ascii="Calibri" w:hAnsi="Calibri" w:cs="Calibri" w:eastAsia="Calibri"/>
+          <w:color w:val="004DBB"/>
+          <w:spacing w:val="0"/>
+          <w:position w:val="0"/>
+          <w:sz w:val="24"/>
+          <w:shd w:fill="auto" w:val="clear"/>
+        </w:rPr>
+        <w:t xml:space="preserve">los periféricos?</w:t>
+      </w:r>
+    </w:p>
+    <w:p>
+      <w:pPr>
+        <w:tabs>
+          <w:tab w:val="left" w:pos="467" w:leader="none"/>
+        </w:tabs>
+        <w:spacing w:before="183" w:after="0" w:line="259"/>
+        <w:ind w:right="118" w:left="0" w:firstLine="0"/>
+        <w:jc w:val="both"/>
+        <w:rPr>
+          <w:rFonts w:ascii="Calibri" w:hAnsi="Calibri" w:cs="Calibri" w:eastAsia="Calibri"/>
+          <w:color w:val="auto"/>
+          <w:spacing w:val="0"/>
+          <w:position w:val="0"/>
+          <w:sz w:val="24"/>
+          <w:shd w:fill="auto" w:val="clear"/>
+        </w:rPr>
+      </w:pPr>
+      <w:r>
+        <w:rPr>
+          <w:rFonts w:ascii="Calibri" w:hAnsi="Calibri" w:cs="Calibri" w:eastAsia="Calibri"/>
+          <w:color w:val="auto"/>
+          <w:spacing w:val="0"/>
+          <w:position w:val="0"/>
+          <w:sz w:val="24"/>
+          <w:shd w:fill="auto" w:val="clear"/>
+        </w:rPr>
+        <w:t xml:space="preserve">ARM en Cortex -M se reserva la implementacion de dos perifericos, el NVIC y el Systick Timer. Los fabricantes suelen incluir el resto de los perifericos (UART, manejador LCD, controlador de meoria externa, etc). Estos ayudan a los SO en tiempo real.</w:t>
       </w:r>
     </w:p>
     <w:p>
@@ -2812,284 +3046,6 @@
         <w:tabs>
           <w:tab w:val="left" w:pos="462" w:leader="none"/>
         </w:tabs>
-        <w:spacing w:before="159" w:after="0" w:line="240"/>
-        <w:ind w:right="0" w:left="461" w:hanging="360"/>
-        <w:jc w:val="left"/>
-        <w:rPr>
-          <w:rFonts w:ascii="Calibri" w:hAnsi="Calibri" w:cs="Calibri" w:eastAsia="Calibri"/>
-          <w:color w:val="auto"/>
-          <w:spacing w:val="0"/>
-          <w:position w:val="0"/>
-          <w:sz w:val="24"/>
-          <w:shd w:fill="auto" w:val="clear"/>
-        </w:rPr>
-      </w:pPr>
-      <w:r>
-        <w:rPr>
-          <w:rFonts w:ascii="Calibri" w:hAnsi="Calibri" w:cs="Calibri" w:eastAsia="Calibri"/>
-          <w:color w:val="004DBB"/>
-          <w:spacing w:val="0"/>
-          <w:position w:val="0"/>
-          <w:sz w:val="24"/>
-          <w:shd w:fill="auto" w:val="clear"/>
-        </w:rPr>
-        <w:t xml:space="preserve">Describa</w:t>
-      </w:r>
-      <w:r>
-        <w:rPr>
-          <w:rFonts w:ascii="Calibri" w:hAnsi="Calibri" w:cs="Calibri" w:eastAsia="Calibri"/>
-          <w:color w:val="004DBB"/>
-          <w:spacing w:val="-3"/>
-          <w:position w:val="0"/>
-          <w:sz w:val="24"/>
-          <w:shd w:fill="auto" w:val="clear"/>
-        </w:rPr>
-        <w:t xml:space="preserve"> </w:t>
-      </w:r>
-      <w:r>
-        <w:rPr>
-          <w:rFonts w:ascii="Calibri" w:hAnsi="Calibri" w:cs="Calibri" w:eastAsia="Calibri"/>
-          <w:color w:val="004DBB"/>
-          <w:spacing w:val="0"/>
-          <w:position w:val="0"/>
-          <w:sz w:val="24"/>
-          <w:shd w:fill="auto" w:val="clear"/>
-        </w:rPr>
-        <w:t xml:space="preserve">la</w:t>
-      </w:r>
-      <w:r>
-        <w:rPr>
-          <w:rFonts w:ascii="Calibri" w:hAnsi="Calibri" w:cs="Calibri" w:eastAsia="Calibri"/>
-          <w:color w:val="004DBB"/>
-          <w:spacing w:val="-5"/>
-          <w:position w:val="0"/>
-          <w:sz w:val="24"/>
-          <w:shd w:fill="auto" w:val="clear"/>
-        </w:rPr>
-        <w:t xml:space="preserve"> </w:t>
-      </w:r>
-      <w:r>
-        <w:rPr>
-          <w:rFonts w:ascii="Calibri" w:hAnsi="Calibri" w:cs="Calibri" w:eastAsia="Calibri"/>
-          <w:color w:val="004DBB"/>
-          <w:spacing w:val="0"/>
-          <w:position w:val="0"/>
-          <w:sz w:val="24"/>
-          <w:shd w:fill="auto" w:val="clear"/>
-        </w:rPr>
-        <w:t xml:space="preserve">secuencia</w:t>
-      </w:r>
-      <w:r>
-        <w:rPr>
-          <w:rFonts w:ascii="Calibri" w:hAnsi="Calibri" w:cs="Calibri" w:eastAsia="Calibri"/>
-          <w:color w:val="004DBB"/>
-          <w:spacing w:val="-1"/>
-          <w:position w:val="0"/>
-          <w:sz w:val="24"/>
-          <w:shd w:fill="auto" w:val="clear"/>
-        </w:rPr>
-        <w:t xml:space="preserve"> </w:t>
-      </w:r>
-      <w:r>
-        <w:rPr>
-          <w:rFonts w:ascii="Calibri" w:hAnsi="Calibri" w:cs="Calibri" w:eastAsia="Calibri"/>
-          <w:color w:val="004DBB"/>
-          <w:spacing w:val="0"/>
-          <w:position w:val="0"/>
-          <w:sz w:val="24"/>
-          <w:shd w:fill="auto" w:val="clear"/>
-        </w:rPr>
-        <w:t xml:space="preserve">de</w:t>
-      </w:r>
-      <w:r>
-        <w:rPr>
-          <w:rFonts w:ascii="Calibri" w:hAnsi="Calibri" w:cs="Calibri" w:eastAsia="Calibri"/>
-          <w:color w:val="004DBB"/>
-          <w:spacing w:val="-4"/>
-          <w:position w:val="0"/>
-          <w:sz w:val="24"/>
-          <w:shd w:fill="auto" w:val="clear"/>
-        </w:rPr>
-        <w:t xml:space="preserve"> </w:t>
-      </w:r>
-      <w:r>
-        <w:rPr>
-          <w:rFonts w:ascii="Calibri" w:hAnsi="Calibri" w:cs="Calibri" w:eastAsia="Calibri"/>
-          <w:color w:val="004DBB"/>
-          <w:spacing w:val="0"/>
-          <w:position w:val="0"/>
-          <w:sz w:val="24"/>
-          <w:shd w:fill="auto" w:val="clear"/>
-        </w:rPr>
-        <w:t xml:space="preserve">reset</w:t>
-      </w:r>
-      <w:r>
-        <w:rPr>
-          <w:rFonts w:ascii="Calibri" w:hAnsi="Calibri" w:cs="Calibri" w:eastAsia="Calibri"/>
-          <w:color w:val="004DBB"/>
-          <w:spacing w:val="-3"/>
-          <w:position w:val="0"/>
-          <w:sz w:val="24"/>
-          <w:shd w:fill="auto" w:val="clear"/>
-        </w:rPr>
-        <w:t xml:space="preserve"> </w:t>
-      </w:r>
-      <w:r>
-        <w:rPr>
-          <w:rFonts w:ascii="Calibri" w:hAnsi="Calibri" w:cs="Calibri" w:eastAsia="Calibri"/>
-          <w:color w:val="004DBB"/>
-          <w:spacing w:val="0"/>
-          <w:position w:val="0"/>
-          <w:sz w:val="24"/>
-          <w:shd w:fill="auto" w:val="clear"/>
-        </w:rPr>
-        <w:t xml:space="preserve">del</w:t>
-      </w:r>
-      <w:r>
-        <w:rPr>
-          <w:rFonts w:ascii="Calibri" w:hAnsi="Calibri" w:cs="Calibri" w:eastAsia="Calibri"/>
-          <w:color w:val="004DBB"/>
-          <w:spacing w:val="-2"/>
-          <w:position w:val="0"/>
-          <w:sz w:val="24"/>
-          <w:shd w:fill="auto" w:val="clear"/>
-        </w:rPr>
-        <w:t xml:space="preserve"> </w:t>
-      </w:r>
-      <w:r>
-        <w:rPr>
-          <w:rFonts w:ascii="Calibri" w:hAnsi="Calibri" w:cs="Calibri" w:eastAsia="Calibri"/>
-          <w:color w:val="004DBB"/>
-          <w:spacing w:val="0"/>
-          <w:position w:val="0"/>
-          <w:sz w:val="24"/>
-          <w:shd w:fill="auto" w:val="clear"/>
-        </w:rPr>
-        <w:t xml:space="preserve">microprocesador.</w:t>
-      </w:r>
-    </w:p>
-    <w:p>
-      <w:pPr>
-        <w:tabs>
-          <w:tab w:val="left" w:pos="462" w:leader="none"/>
-        </w:tabs>
-        <w:spacing w:before="159" w:after="0" w:line="240"/>
-        <w:ind w:right="0" w:left="0" w:firstLine="0"/>
-        <w:jc w:val="left"/>
-        <w:rPr>
-          <w:rFonts w:ascii="Calibri" w:hAnsi="Calibri" w:cs="Calibri" w:eastAsia="Calibri"/>
-          <w:color w:val="auto"/>
-          <w:spacing w:val="0"/>
-          <w:position w:val="0"/>
-          <w:sz w:val="24"/>
-          <w:shd w:fill="auto" w:val="clear"/>
-        </w:rPr>
-      </w:pPr>
-      <w:r>
-        <w:rPr>
-          <w:rFonts w:ascii="Calibri" w:hAnsi="Calibri" w:cs="Calibri" w:eastAsia="Calibri"/>
-          <w:color w:val="auto"/>
-          <w:spacing w:val="0"/>
-          <w:position w:val="0"/>
-          <w:sz w:val="24"/>
-          <w:shd w:fill="auto" w:val="clear"/>
-        </w:rPr>
-        <w:t xml:space="preserve">En la primera secuencia luego de un reset en el microcontrolador es la de Fetch Inicial MSP value, en la que se guardan los primero 4 bytes del stack pointer. Luego la segunda secuencia (en la dirección 0x00000004) el reset handler lo que hace es configurar el microcontrolador (perifericos, la SRAM, etc). Posteriormente se hace el llamado de la primera instrucciòn del programa.</w:t>
-      </w:r>
-    </w:p>
-    <w:p>
-      <w:pPr>
-        <w:numPr>
-          <w:ilvl w:val="0"/>
-          <w:numId w:val="31"/>
-        </w:numPr>
-        <w:tabs>
-          <w:tab w:val="left" w:pos="467" w:leader="none"/>
-        </w:tabs>
-        <w:spacing w:before="183" w:after="0" w:line="259"/>
-        <w:ind w:right="118" w:left="102" w:firstLine="0"/>
-        <w:jc w:val="both"/>
-        <w:rPr>
-          <w:rFonts w:ascii="Calibri" w:hAnsi="Calibri" w:cs="Calibri" w:eastAsia="Calibri"/>
-          <w:color w:val="auto"/>
-          <w:spacing w:val="0"/>
-          <w:position w:val="0"/>
-          <w:sz w:val="24"/>
-          <w:shd w:fill="auto" w:val="clear"/>
-        </w:rPr>
-      </w:pPr>
-      <w:r>
-        <w:rPr>
-          <w:rFonts w:ascii="Calibri" w:hAnsi="Calibri" w:cs="Calibri" w:eastAsia="Calibri"/>
-          <w:color w:val="004DBB"/>
-          <w:spacing w:val="0"/>
-          <w:position w:val="0"/>
-          <w:sz w:val="24"/>
-          <w:shd w:fill="auto" w:val="clear"/>
-        </w:rPr>
-        <w:t xml:space="preserve">¿Qué entiende por “core peripherals”? ¿Qué diferencia existe entre estos y el resto de</w:t>
-      </w:r>
-      <w:r>
-        <w:rPr>
-          <w:rFonts w:ascii="Calibri" w:hAnsi="Calibri" w:cs="Calibri" w:eastAsia="Calibri"/>
-          <w:color w:val="004DBB"/>
-          <w:spacing w:val="1"/>
-          <w:position w:val="0"/>
-          <w:sz w:val="24"/>
-          <w:shd w:fill="auto" w:val="clear"/>
-        </w:rPr>
-        <w:t xml:space="preserve"> </w:t>
-      </w:r>
-      <w:r>
-        <w:rPr>
-          <w:rFonts w:ascii="Calibri" w:hAnsi="Calibri" w:cs="Calibri" w:eastAsia="Calibri"/>
-          <w:color w:val="004DBB"/>
-          <w:spacing w:val="0"/>
-          <w:position w:val="0"/>
-          <w:sz w:val="24"/>
-          <w:shd w:fill="auto" w:val="clear"/>
-        </w:rPr>
-        <w:t xml:space="preserve">los periféricos?</w:t>
-      </w:r>
-    </w:p>
-    <w:p>
-      <w:pPr>
-        <w:tabs>
-          <w:tab w:val="left" w:pos="467" w:leader="none"/>
-        </w:tabs>
-        <w:spacing w:before="183" w:after="0" w:line="259"/>
-        <w:ind w:right="118" w:left="0" w:firstLine="0"/>
-        <w:jc w:val="both"/>
-        <w:rPr>
-          <w:rFonts w:ascii="Calibri" w:hAnsi="Calibri" w:cs="Calibri" w:eastAsia="Calibri"/>
-          <w:color w:val="auto"/>
-          <w:spacing w:val="0"/>
-          <w:position w:val="0"/>
-          <w:sz w:val="24"/>
-          <w:shd w:fill="auto" w:val="clear"/>
-        </w:rPr>
-      </w:pPr>
-      <w:r>
-        <w:rPr>
-          <w:rFonts w:ascii="Calibri" w:hAnsi="Calibri" w:cs="Calibri" w:eastAsia="Calibri"/>
-          <w:color w:val="auto"/>
-          <w:spacing w:val="0"/>
-          <w:position w:val="0"/>
-          <w:sz w:val="24"/>
-          <w:shd w:fill="auto" w:val="clear"/>
-        </w:rPr>
-        <w:t xml:space="preserve">ARM en Cortex -M se reserva la implementacion de dos perifericos, el NVIC y el Systick Timer. Los fabricantes suelen incluir el resto de los perifericos (UART, manejador LCD, controlador de meoria externa, etc). Estos ayudan a los SO en tiempo real.</w:t>
-      </w:r>
-    </w:p>
-    <w:p>
-      <w:pPr>
-        <w:numPr>
-          <w:ilvl w:val="0"/>
-          <w:numId w:val="33"/>
-        </w:numPr>
-        <w:tabs>
-          <w:tab w:val="left" w:pos="462" w:leader="none"/>
-        </w:tabs>
         <w:spacing w:before="162" w:after="0" w:line="240"/>
         <w:ind w:right="0" w:left="461" w:hanging="360"/>
         <w:jc w:val="left"/>
@@ -3367,7 +3323,7 @@
       <w:pPr>
         <w:numPr>
           <w:ilvl w:val="0"/>
-          <w:numId w:val="35"/>
+          <w:numId w:val="31"/>
         </w:numPr>
         <w:tabs>
           <w:tab w:val="left" w:pos="462" w:leader="none"/>
@@ -3711,7 +3667,7 @@
       <w:pPr>
         <w:numPr>
           <w:ilvl w:val="0"/>
-          <w:numId w:val="37"/>
+          <w:numId w:val="33"/>
         </w:numPr>
         <w:tabs>
           <w:tab w:val="left" w:pos="522" w:leader="none"/>
@@ -4235,7 +4191,7 @@
       <w:pPr>
         <w:numPr>
           <w:ilvl w:val="0"/>
-          <w:numId w:val="39"/>
+          <w:numId w:val="35"/>
         </w:numPr>
         <w:spacing w:before="162" w:after="0" w:line="240"/>
         <w:ind w:right="0" w:left="462" w:hanging="360"/>
@@ -4563,7 +4519,7 @@
       <w:pPr>
         <w:numPr>
           <w:ilvl w:val="0"/>
-          <w:numId w:val="42"/>
+          <w:numId w:val="38"/>
         </w:numPr>
         <w:tabs>
           <w:tab w:val="left" w:pos="469" w:leader="none"/>
@@ -4694,7 +4650,7 @@
       <w:pPr>
         <w:numPr>
           <w:ilvl w:val="0"/>
-          <w:numId w:val="44"/>
+          <w:numId w:val="40"/>
         </w:numPr>
         <w:tabs>
           <w:tab w:val="left" w:pos="508" w:leader="none"/>
@@ -4866,7 +4822,7 @@
       <w:pPr>
         <w:numPr>
           <w:ilvl w:val="0"/>
-          <w:numId w:val="46"/>
+          <w:numId w:val="42"/>
         </w:numPr>
         <w:tabs>
           <w:tab w:val="left" w:pos="462" w:leader="none"/>
@@ -5104,7 +5060,7 @@
       <w:pPr>
         <w:numPr>
           <w:ilvl w:val="0"/>
-          <w:numId w:val="48"/>
+          <w:numId w:val="44"/>
         </w:numPr>
         <w:tabs>
           <w:tab w:val="left" w:pos="469" w:leader="none"/>
@@ -5540,7 +5496,7 @@
       <w:pPr>
         <w:numPr>
           <w:ilvl w:val="0"/>
-          <w:numId w:val="50"/>
+          <w:numId w:val="46"/>
         </w:numPr>
         <w:tabs>
           <w:tab w:val="left" w:pos="460" w:leader="none"/>
@@ -6042,7 +5998,7 @@
       <w:pPr>
         <w:numPr>
           <w:ilvl w:val="0"/>
-          <w:numId w:val="52"/>
+          <w:numId w:val="48"/>
         </w:numPr>
         <w:tabs>
           <w:tab w:val="left" w:pos="494" w:leader="none"/>
@@ -6132,6 +6088,19 @@
           <w:shd w:fill="auto" w:val="clear"/>
         </w:rPr>
       </w:pPr>
+      <w:r>
+        <w:rPr>
+          <w:rFonts w:ascii="Calibri" w:hAnsi="Calibri" w:cs="Calibri" w:eastAsia="Calibri"/>
+          <w:color w:val="auto"/>
+          <w:spacing w:val="0"/>
+          <w:position w:val="0"/>
+          <w:sz w:val="24"/>
+          <w:shd w:fill="auto" w:val="clear"/>
+        </w:rPr>
+        <w:t xml:space="preserve">La excepción SVC es denomida la interrupcion SuperVisor Call. Cuando se la implementa, se esta implementando el modo supervisor, </w:t>
+        <w:tab/>
+        <w:t xml:space="preserve">generalmente para una supervision especifica. El handler lee el codigo de operación para extraer el numero de la funcion, por lo que luego el procesador puede leer desde el SVC para cargar el SP.</w:t>
+      </w:r>
     </w:p>
     <w:p>
       <w:pPr>
@@ -6165,7 +6134,7 @@
       <w:pPr>
         <w:numPr>
           <w:ilvl w:val="0"/>
-          <w:numId w:val="55"/>
+          <w:numId w:val="51"/>
         </w:numPr>
         <w:tabs>
           <w:tab w:val="left" w:pos="340" w:leader="none"/>
@@ -6464,12 +6433,23 @@
           <w:shd w:fill="auto" w:val="clear"/>
         </w:rPr>
       </w:pPr>
+      <w:r>
+        <w:rPr>
+          <w:rFonts w:ascii="Calibri" w:hAnsi="Calibri" w:cs="Calibri" w:eastAsia="Calibri"/>
+          <w:color w:val="auto"/>
+          <w:spacing w:val="0"/>
+          <w:position w:val="0"/>
+          <w:sz w:val="24"/>
+          <w:shd w:fill="auto" w:val="clear"/>
+        </w:rPr>
+        <w:t xml:space="preserve">Los sujifos producen efectos sobre las instrucciones. Y lo que hace es ejecutar un determinada funcion con las mismas instrucciones.</w:t>
+      </w:r>
     </w:p>
     <w:p>
       <w:pPr>
         <w:numPr>
           <w:ilvl w:val="0"/>
-          <w:numId w:val="57"/>
+          <w:numId w:val="53"/>
         </w:numPr>
         <w:tabs>
           <w:tab w:val="left" w:pos="340" w:leader="none"/>
@@ -6691,12 +6671,23 @@
           <w:shd w:fill="auto" w:val="clear"/>
         </w:rPr>
       </w:pPr>
+      <w:r>
+        <w:rPr>
+          <w:rFonts w:ascii="Calibri" w:hAnsi="Calibri" w:cs="Calibri" w:eastAsia="Calibri"/>
+          <w:color w:val="auto"/>
+          <w:spacing w:val="0"/>
+          <w:position w:val="0"/>
+          <w:sz w:val="24"/>
+          <w:shd w:fill="auto" w:val="clear"/>
+        </w:rPr>
+        <w:t xml:space="preserve">El sufijo 's' se utiliza para indicar que los ultimos bits de un operando corresponden al signo.</w:t>
+      </w:r>
     </w:p>
     <w:p>
       <w:pPr>
         <w:numPr>
           <w:ilvl w:val="0"/>
-          <w:numId w:val="59"/>
+          <w:numId w:val="55"/>
         </w:numPr>
         <w:tabs>
           <w:tab w:val="left" w:pos="359" w:leader="none"/>
@@ -6874,12 +6865,23 @@
           <w:shd w:fill="auto" w:val="clear"/>
         </w:rPr>
       </w:pPr>
+      <w:r>
+        <w:rPr>
+          <w:rFonts w:ascii="Calibri" w:hAnsi="Calibri" w:cs="Calibri" w:eastAsia="Calibri"/>
+          <w:color w:val="auto"/>
+          <w:spacing w:val="0"/>
+          <w:position w:val="0"/>
+          <w:sz w:val="24"/>
+          <w:shd w:fill="auto" w:val="clear"/>
+        </w:rPr>
+        <w:t xml:space="preserve">En aplicaciones de calculo u operaciones con variables, la aritmetica satura permite no hacer overflow en el resultado.</w:t>
+      </w:r>
     </w:p>
     <w:p>
       <w:pPr>
         <w:numPr>
           <w:ilvl w:val="0"/>
-          <w:numId w:val="61"/>
+          <w:numId w:val="57"/>
         </w:numPr>
         <w:tabs>
           <w:tab w:val="left" w:pos="352" w:leader="none"/>
@@ -7035,12 +7037,23 @@
           <w:shd w:fill="auto" w:val="clear"/>
         </w:rPr>
       </w:pPr>
+      <w:r>
+        <w:rPr>
+          <w:rFonts w:ascii="Calibri" w:hAnsi="Calibri" w:cs="Calibri" w:eastAsia="Calibri"/>
+          <w:color w:val="auto"/>
+          <w:spacing w:val="0"/>
+          <w:position w:val="0"/>
+          <w:sz w:val="24"/>
+          <w:shd w:fill="auto" w:val="clear"/>
+        </w:rPr>
+        <w:t xml:space="preserve">Se define en la ARM Architecture procedure call standar las bases para permitir la interfaz entre C y asm. Basicamente se trata de almacenar los argumentos en los registros ro, r1, r2 y r3.</w:t>
+      </w:r>
     </w:p>
     <w:p>
       <w:pPr>
         <w:numPr>
           <w:ilvl w:val="0"/>
-          <w:numId w:val="63"/>
+          <w:numId w:val="59"/>
         </w:numPr>
         <w:tabs>
           <w:tab w:val="left" w:pos="345" w:leader="none"/>
@@ -7307,82 +7320,82 @@
   <w:num w:numId="5">
     <w:abstractNumId w:val="156"/>
   </w:num>
-  <w:num w:numId="11">
+  <w:num w:numId="7">
     <w:abstractNumId w:val="150"/>
   </w:num>
-  <w:num w:numId="13">
+  <w:num w:numId="9">
     <w:abstractNumId w:val="144"/>
   </w:num>
-  <w:num w:numId="15">
+  <w:num w:numId="11">
     <w:abstractNumId w:val="138"/>
   </w:num>
-  <w:num w:numId="17">
+  <w:num w:numId="13">
     <w:abstractNumId w:val="132"/>
   </w:num>
-  <w:num w:numId="19">
+  <w:num w:numId="15">
     <w:abstractNumId w:val="126"/>
   </w:num>
-  <w:num w:numId="21">
+  <w:num w:numId="17">
     <w:abstractNumId w:val="120"/>
   </w:num>
-  <w:num w:numId="23">
+  <w:num w:numId="19">
     <w:abstractNumId w:val="114"/>
   </w:num>
-  <w:num w:numId="25">
+  <w:num w:numId="21">
     <w:abstractNumId w:val="108"/>
   </w:num>
-  <w:num w:numId="27">
+  <w:num w:numId="23">
     <w:abstractNumId w:val="102"/>
   </w:num>
-  <w:num w:numId="29">
+  <w:num w:numId="25">
     <w:abstractNumId w:val="96"/>
   </w:num>
-  <w:num w:numId="31">
+  <w:num w:numId="27">
     <w:abstractNumId w:val="90"/>
   </w:num>
-  <w:num w:numId="33">
+  <w:num w:numId="29">
     <w:abstractNumId w:val="84"/>
   </w:num>
-  <w:num w:numId="35">
+  <w:num w:numId="31">
     <w:abstractNumId w:val="78"/>
   </w:num>
-  <w:num w:numId="37">
+  <w:num w:numId="33">
     <w:abstractNumId w:val="72"/>
   </w:num>
-  <w:num w:numId="39">
+  <w:num w:numId="35">
     <w:abstractNumId w:val="66"/>
   </w:num>
-  <w:num w:numId="42">
+  <w:num w:numId="38">
     <w:abstractNumId w:val="60"/>
   </w:num>
-  <w:num w:numId="44">
+  <w:num w:numId="40">
     <w:abstractNumId w:val="54"/>
   </w:num>
-  <w:num w:numId="46">
+  <w:num w:numId="42">
     <w:abstractNumId w:val="48"/>
   </w:num>
-  <w:num w:numId="48">
+  <w:num w:numId="44">
     <w:abstractNumId w:val="42"/>
   </w:num>
-  <w:num w:numId="50">
+  <w:num w:numId="46">
     <w:abstractNumId w:val="36"/>
   </w:num>
-  <w:num w:numId="52">
+  <w:num w:numId="48">
     <w:abstractNumId w:val="30"/>
   </w:num>
-  <w:num w:numId="55">
+  <w:num w:numId="51">
     <w:abstractNumId w:val="24"/>
   </w:num>
-  <w:num w:numId="57">
+  <w:num w:numId="53">
     <w:abstractNumId w:val="18"/>
   </w:num>
-  <w:num w:numId="59">
+  <w:num w:numId="55">
     <w:abstractNumId w:val="12"/>
   </w:num>
-  <w:num w:numId="61">
+  <w:num w:numId="57">
     <w:abstractNumId w:val="6"/>
   </w:num>
-  <w:num w:numId="63">
+  <w:num w:numId="59">
     <w:abstractNumId w:val="0"/>
   </w:num>
 </w:numbering>

</xml_diff>